<commit_message>
added sections headers ect.
Added some test cases, will finish this before 3:00pm meeting Sunday
</commit_message>
<xml_diff>
--- a/docs/assignment4/assignment4.docx
+++ b/docs/assignment4/assignment4.docx
@@ -33,6 +33,9 @@
         <w:pStyle w:val="Heading1"/>
       </w:pPr>
       <w:r>
+        <w:t xml:space="preserve">1.0 </w:t>
+      </w:r>
+      <w:r>
         <w:t xml:space="preserve">Test </w:t>
       </w:r>
       <w:r>
@@ -93,6 +96,9 @@
         <w:pStyle w:val="Heading1"/>
       </w:pPr>
       <w:r>
+        <w:t xml:space="preserve">2.0 </w:t>
+      </w:r>
+      <w:r>
         <w:t xml:space="preserve">Test </w:t>
       </w:r>
       <w:r>
@@ -382,6 +388,9 @@
         <w:pStyle w:val="Heading1"/>
       </w:pPr>
       <w:r>
+        <w:t xml:space="preserve">3.0 </w:t>
+      </w:r>
+      <w:r>
         <w:t xml:space="preserve">Features to be </w:t>
       </w:r>
       <w:proofErr w:type="gramStart"/>
@@ -453,6 +462,9 @@
       </w:pPr>
       <w:r>
         <w:lastRenderedPageBreak/>
+        <w:t xml:space="preserve">4.0 </w:t>
+      </w:r>
+      <w:r>
         <w:t>Approach</w:t>
       </w:r>
       <w:r>
@@ -462,300 +474,2061 @@
     <w:p/>
     <w:p>
       <w:r>
-        <w:t>For the approach bullet one above, we will have a series of state</w:t>
-      </w:r>
-      <w:r>
-        <w:t xml:space="preserve">s to test validity of the input.  </w:t>
+        <w:t>For test 2.11, reading and importing data from the TM definition text file, we will use a test driver that will check the validity of all keywords discovered defined by the Requirements Document section 4.2.0.4d.  “(</w:t>
       </w:r>
       <w:proofErr w:type="gramStart"/>
       <w:r>
-        <w:t>Waiting for code to further detail this approach.</w:t>
+        <w:t>number</w:t>
       </w:r>
       <w:proofErr w:type="gramEnd"/>
+      <w:r>
+        <w:t xml:space="preserve"> of tests i.e. different definition file)” will be used to ensure that errors are discovered at each keyword if an error in formatting is discovered. </w:t>
+      </w:r>
+    </w:p>
+    <w:p/>
+    <w:p>
+      <w:r>
+        <w:t xml:space="preserve">For test 2.12, parsing and data </w:t>
+      </w:r>
+      <w:r>
+        <w:t xml:space="preserve">handling </w:t>
+      </w:r>
+      <w:r>
+        <w:t>we will use a test dri</w:t>
+      </w:r>
+      <w:r>
+        <w:t>ver that will check that data is being handled correctly by the associated class objects.</w:t>
+      </w:r>
     </w:p>
     <w:p/>
     <w:p/>
     <w:p>
       <w:r>
-        <w:t xml:space="preserve">For the user input commands we will test using black-box approach to test menu functions. </w:t>
+        <w:t xml:space="preserve">For </w:t>
+      </w:r>
+      <w:r>
+        <w:t xml:space="preserve">test 2.13 </w:t>
+      </w:r>
+      <w:r>
+        <w:t>input commands</w:t>
+      </w:r>
+      <w:r>
+        <w:t>,</w:t>
+      </w:r>
+      <w:r>
+        <w:t xml:space="preserve"> we will </w:t>
+      </w:r>
+      <w:r>
+        <w:t>test</w:t>
+      </w:r>
+      <w:r>
+        <w:t xml:space="preserve"> using</w:t>
+      </w:r>
+      <w:r>
+        <w:t xml:space="preserve"> a</w:t>
+      </w:r>
+      <w:r>
+        <w:t xml:space="preserve"> black-box approach test</w:t>
+      </w:r>
+      <w:r>
+        <w:t>ing all</w:t>
+      </w:r>
+      <w:r>
+        <w:t xml:space="preserve"> menu functions. </w:t>
+      </w:r>
+      <w:r>
+        <w:t xml:space="preserve"> </w:t>
       </w:r>
     </w:p>
     <w:p/>
+    <w:p>
+      <w:pPr>
+        <w:pStyle w:val="Heading1"/>
+      </w:pPr>
+      <w:r>
+        <w:t xml:space="preserve">5.0 </w:t>
+      </w:r>
+      <w:r>
+        <w:t>Test</w:t>
+      </w:r>
+      <w:r>
+        <w:t xml:space="preserve"> Cases</w:t>
+      </w:r>
+    </w:p>
+    <w:p>
+      <w:pPr>
+        <w:ind w:left="720"/>
+        <w:rPr>
+          <w:b/>
+        </w:rPr>
+      </w:pPr>
+      <w:r>
+        <w:rPr>
+          <w:b/>
+        </w:rPr>
+        <w:t>5.1: TM Definition File Validity</w:t>
+      </w:r>
+    </w:p>
+    <w:p>
+      <w:pPr>
+        <w:ind w:left="720"/>
+        <w:rPr>
+          <w:b/>
+        </w:rPr>
+      </w:pPr>
+    </w:p>
+    <w:tbl>
+      <w:tblPr>
+        <w:tblStyle w:val="TableGrid"/>
+        <w:tblW w:w="0" w:type="auto"/>
+        <w:tblInd w:w="720" w:type="dxa"/>
+        <w:tblLook w:val="04A0" w:firstRow="1" w:lastRow="0" w:firstColumn="1" w:lastColumn="0" w:noHBand="0" w:noVBand="1"/>
+      </w:tblPr>
+      <w:tblGrid>
+        <w:gridCol w:w="1818"/>
+        <w:gridCol w:w="7038"/>
+      </w:tblGrid>
+      <w:tr>
+        <w:tc>
+          <w:tcPr>
+            <w:tcW w:w="1818" w:type="dxa"/>
+          </w:tcPr>
+          <w:p>
+            <w:pPr>
+              <w:rPr>
+                <w:b/>
+              </w:rPr>
+            </w:pPr>
+            <w:r>
+              <w:rPr>
+                <w:b/>
+              </w:rPr>
+              <w:t>Unique Test Identifier</w:t>
+            </w:r>
+          </w:p>
+        </w:tc>
+        <w:tc>
+          <w:tcPr>
+            <w:tcW w:w="7038" w:type="dxa"/>
+          </w:tcPr>
+          <w:p>
+            <w:r>
+              <w:t>5.1.1</w:t>
+            </w:r>
+          </w:p>
+        </w:tc>
+      </w:tr>
+      <w:tr>
+        <w:tc>
+          <w:tcPr>
+            <w:tcW w:w="1818" w:type="dxa"/>
+          </w:tcPr>
+          <w:p>
+            <w:pPr>
+              <w:rPr>
+                <w:b/>
+              </w:rPr>
+            </w:pPr>
+            <w:r>
+              <w:rPr>
+                <w:b/>
+              </w:rPr>
+              <w:t>Test Description</w:t>
+            </w:r>
+          </w:p>
+        </w:tc>
+        <w:tc>
+          <w:tcPr>
+            <w:tcW w:w="7038" w:type="dxa"/>
+          </w:tcPr>
+          <w:p>
+            <w:r>
+              <w:t>This test accomplishes verifying the TM definition file is able to be opened and read by the Application and adheres to the rules of order defined by section 4.2.0.4d of the Requirements Document.</w:t>
+            </w:r>
+          </w:p>
+        </w:tc>
+      </w:tr>
+      <w:tr>
+        <w:tc>
+          <w:tcPr>
+            <w:tcW w:w="1818" w:type="dxa"/>
+          </w:tcPr>
+          <w:p>
+            <w:pPr>
+              <w:rPr>
+                <w:b/>
+              </w:rPr>
+            </w:pPr>
+            <w:r>
+              <w:rPr>
+                <w:b/>
+              </w:rPr>
+              <w:t>Component</w:t>
+            </w:r>
+          </w:p>
+        </w:tc>
+        <w:tc>
+          <w:tcPr>
+            <w:tcW w:w="7038" w:type="dxa"/>
+          </w:tcPr>
+          <w:p>
+            <w:r>
+              <w:t>Function Name (Enter section of Code this algorithm exists)</w:t>
+            </w:r>
+          </w:p>
+        </w:tc>
+      </w:tr>
+      <w:tr>
+        <w:tc>
+          <w:tcPr>
+            <w:tcW w:w="1818" w:type="dxa"/>
+          </w:tcPr>
+          <w:p>
+            <w:pPr>
+              <w:rPr>
+                <w:b/>
+              </w:rPr>
+            </w:pPr>
+            <w:r>
+              <w:rPr>
+                <w:b/>
+              </w:rPr>
+              <w:t>Input Condition</w:t>
+            </w:r>
+          </w:p>
+        </w:tc>
+        <w:tc>
+          <w:tcPr>
+            <w:tcW w:w="7038" w:type="dxa"/>
+          </w:tcPr>
+          <w:p>
+            <w:r>
+              <w:t>Input = valid text document formatted to Requirements specification</w:t>
+            </w:r>
+          </w:p>
+        </w:tc>
+      </w:tr>
+      <w:tr>
+        <w:tc>
+          <w:tcPr>
+            <w:tcW w:w="1818" w:type="dxa"/>
+          </w:tcPr>
+          <w:p>
+            <w:pPr>
+              <w:rPr>
+                <w:b/>
+              </w:rPr>
+            </w:pPr>
+            <w:r>
+              <w:rPr>
+                <w:b/>
+              </w:rPr>
+              <w:t>Input State</w:t>
+            </w:r>
+          </w:p>
+        </w:tc>
+        <w:tc>
+          <w:tcPr>
+            <w:tcW w:w="7038" w:type="dxa"/>
+          </w:tcPr>
+          <w:p>
+            <w:r>
+              <w:t xml:space="preserve">Values </w:t>
+            </w:r>
+            <w:r>
+              <w:t>for STATES, INPUT_ALPHABET, TRANSITION_FUNCTION, INITIAL_STATE, BLANK_CHARECTER, and FINAL_STATES contain no data.</w:t>
+            </w:r>
+            <w:r>
+              <w:t xml:space="preserve">  </w:t>
+            </w:r>
+          </w:p>
+        </w:tc>
+      </w:tr>
+      <w:tr>
+        <w:tc>
+          <w:tcPr>
+            <w:tcW w:w="1818" w:type="dxa"/>
+          </w:tcPr>
+          <w:p>
+            <w:pPr>
+              <w:rPr>
+                <w:b/>
+              </w:rPr>
+            </w:pPr>
+            <w:r>
+              <w:rPr>
+                <w:b/>
+              </w:rPr>
+              <w:t>Expected Result</w:t>
+            </w:r>
+          </w:p>
+        </w:tc>
+        <w:tc>
+          <w:tcPr>
+            <w:tcW w:w="7038" w:type="dxa"/>
+          </w:tcPr>
+          <w:p>
+            <w:r>
+              <w:t>TM application will open txt file and read keywords in the correct order required for a valid TM application.</w:t>
+            </w:r>
+          </w:p>
+        </w:tc>
+      </w:tr>
+    </w:tbl>
+    <w:p>
+      <w:pPr>
+        <w:ind w:left="720"/>
+      </w:pPr>
+    </w:p>
+    <w:tbl>
+      <w:tblPr>
+        <w:tblStyle w:val="TableGrid"/>
+        <w:tblW w:w="0" w:type="auto"/>
+        <w:tblInd w:w="720" w:type="dxa"/>
+        <w:tblLook w:val="04A0" w:firstRow="1" w:lastRow="0" w:firstColumn="1" w:lastColumn="0" w:noHBand="0" w:noVBand="1"/>
+      </w:tblPr>
+      <w:tblGrid>
+        <w:gridCol w:w="1818"/>
+        <w:gridCol w:w="7038"/>
+      </w:tblGrid>
+      <w:tr>
+        <w:tc>
+          <w:tcPr>
+            <w:tcW w:w="1818" w:type="dxa"/>
+          </w:tcPr>
+          <w:p>
+            <w:pPr>
+              <w:rPr>
+                <w:b/>
+              </w:rPr>
+            </w:pPr>
+            <w:r>
+              <w:rPr>
+                <w:b/>
+              </w:rPr>
+              <w:t>Unique Test Identifier</w:t>
+            </w:r>
+          </w:p>
+        </w:tc>
+        <w:tc>
+          <w:tcPr>
+            <w:tcW w:w="7038" w:type="dxa"/>
+          </w:tcPr>
+          <w:p>
+            <w:r>
+              <w:t>5.1.2</w:t>
+            </w:r>
+          </w:p>
+        </w:tc>
+      </w:tr>
+      <w:tr>
+        <w:tc>
+          <w:tcPr>
+            <w:tcW w:w="1818" w:type="dxa"/>
+          </w:tcPr>
+          <w:p>
+            <w:pPr>
+              <w:rPr>
+                <w:b/>
+              </w:rPr>
+            </w:pPr>
+            <w:r>
+              <w:rPr>
+                <w:b/>
+              </w:rPr>
+              <w:t>Test Description</w:t>
+            </w:r>
+          </w:p>
+        </w:tc>
+        <w:tc>
+          <w:tcPr>
+            <w:tcW w:w="7038" w:type="dxa"/>
+          </w:tcPr>
+          <w:p>
+            <w:r>
+              <w:t>This test accomplishes verifying the TM definition file is able to be opened and read by the Application and adheres to the rules of order defined by section 4.2.0.4d of the Requirements Document.</w:t>
+            </w:r>
+          </w:p>
+        </w:tc>
+      </w:tr>
+      <w:tr>
+        <w:tc>
+          <w:tcPr>
+            <w:tcW w:w="1818" w:type="dxa"/>
+          </w:tcPr>
+          <w:p>
+            <w:pPr>
+              <w:rPr>
+                <w:b/>
+              </w:rPr>
+            </w:pPr>
+            <w:r>
+              <w:rPr>
+                <w:b/>
+              </w:rPr>
+              <w:t>Component</w:t>
+            </w:r>
+          </w:p>
+        </w:tc>
+        <w:tc>
+          <w:tcPr>
+            <w:tcW w:w="7038" w:type="dxa"/>
+          </w:tcPr>
+          <w:p>
+            <w:r>
+              <w:t>Function Name (Enter section of Code this algorithm exists)</w:t>
+            </w:r>
+          </w:p>
+        </w:tc>
+      </w:tr>
+      <w:tr>
+        <w:tc>
+          <w:tcPr>
+            <w:tcW w:w="1818" w:type="dxa"/>
+          </w:tcPr>
+          <w:p>
+            <w:pPr>
+              <w:rPr>
+                <w:b/>
+              </w:rPr>
+            </w:pPr>
+            <w:r>
+              <w:rPr>
+                <w:b/>
+              </w:rPr>
+              <w:t>Input Condition</w:t>
+            </w:r>
+          </w:p>
+        </w:tc>
+        <w:tc>
+          <w:tcPr>
+            <w:tcW w:w="7038" w:type="dxa"/>
+          </w:tcPr>
+          <w:p>
+            <w:r>
+              <w:t xml:space="preserve">Input = </w:t>
+            </w:r>
+            <w:r>
+              <w:t>in</w:t>
+            </w:r>
+            <w:r>
+              <w:t xml:space="preserve">valid text document </w:t>
+            </w:r>
+            <w:r>
+              <w:t>with error in the STATES keyword</w:t>
+            </w:r>
+          </w:p>
+        </w:tc>
+      </w:tr>
+      <w:tr>
+        <w:tc>
+          <w:tcPr>
+            <w:tcW w:w="1818" w:type="dxa"/>
+          </w:tcPr>
+          <w:p>
+            <w:pPr>
+              <w:rPr>
+                <w:b/>
+              </w:rPr>
+            </w:pPr>
+            <w:r>
+              <w:rPr>
+                <w:b/>
+              </w:rPr>
+              <w:t>Input State</w:t>
+            </w:r>
+          </w:p>
+        </w:tc>
+        <w:tc>
+          <w:tcPr>
+            <w:tcW w:w="7038" w:type="dxa"/>
+          </w:tcPr>
+          <w:p>
+            <w:r>
+              <w:t xml:space="preserve">Values for STATES, INPUT_ALPHABET, TRANSITION_FUNCTION, INITIAL_STATE, BLANK_CHARECTER, and FINAL_STATES contain no data.  </w:t>
+            </w:r>
+          </w:p>
+        </w:tc>
+      </w:tr>
+      <w:tr>
+        <w:tc>
+          <w:tcPr>
+            <w:tcW w:w="1818" w:type="dxa"/>
+          </w:tcPr>
+          <w:p>
+            <w:pPr>
+              <w:rPr>
+                <w:b/>
+              </w:rPr>
+            </w:pPr>
+            <w:r>
+              <w:rPr>
+                <w:b/>
+              </w:rPr>
+              <w:t>Expected Result</w:t>
+            </w:r>
+          </w:p>
+        </w:tc>
+        <w:tc>
+          <w:tcPr>
+            <w:tcW w:w="7038" w:type="dxa"/>
+          </w:tcPr>
+          <w:p>
+            <w:r>
+              <w:t xml:space="preserve">TM application will open txt file and read keywords </w:t>
+            </w:r>
+            <w:r>
+              <w:t xml:space="preserve">discovering error condition in the </w:t>
+            </w:r>
+            <w:r>
+              <w:t>STATES</w:t>
+            </w:r>
+            <w:r>
+              <w:t xml:space="preserve"> </w:t>
+            </w:r>
+            <w:r>
+              <w:t>keyword</w:t>
+            </w:r>
+            <w:r>
+              <w:t xml:space="preserve"> resulting in invalid </w:t>
+            </w:r>
+            <w:r>
+              <w:t>message</w:t>
+            </w:r>
+            <w:r>
+              <w:t>.</w:t>
+            </w:r>
+          </w:p>
+        </w:tc>
+      </w:tr>
+    </w:tbl>
+    <w:p>
+      <w:pPr>
+        <w:ind w:left="720"/>
+      </w:pPr>
+    </w:p>
+    <w:tbl>
+      <w:tblPr>
+        <w:tblStyle w:val="TableGrid"/>
+        <w:tblW w:w="0" w:type="auto"/>
+        <w:tblInd w:w="720" w:type="dxa"/>
+        <w:tblLook w:val="04A0" w:firstRow="1" w:lastRow="0" w:firstColumn="1" w:lastColumn="0" w:noHBand="0" w:noVBand="1"/>
+      </w:tblPr>
+      <w:tblGrid>
+        <w:gridCol w:w="1818"/>
+        <w:gridCol w:w="7038"/>
+      </w:tblGrid>
+      <w:tr>
+        <w:tc>
+          <w:tcPr>
+            <w:tcW w:w="1818" w:type="dxa"/>
+          </w:tcPr>
+          <w:p>
+            <w:pPr>
+              <w:rPr>
+                <w:b/>
+              </w:rPr>
+            </w:pPr>
+            <w:r>
+              <w:rPr>
+                <w:b/>
+              </w:rPr>
+              <w:t>Unique Test Identifier</w:t>
+            </w:r>
+          </w:p>
+        </w:tc>
+        <w:tc>
+          <w:tcPr>
+            <w:tcW w:w="7038" w:type="dxa"/>
+          </w:tcPr>
+          <w:p>
+            <w:r>
+              <w:t>5.1.3</w:t>
+            </w:r>
+          </w:p>
+        </w:tc>
+      </w:tr>
+      <w:tr>
+        <w:tc>
+          <w:tcPr>
+            <w:tcW w:w="1818" w:type="dxa"/>
+          </w:tcPr>
+          <w:p>
+            <w:pPr>
+              <w:rPr>
+                <w:b/>
+              </w:rPr>
+            </w:pPr>
+            <w:r>
+              <w:rPr>
+                <w:b/>
+              </w:rPr>
+              <w:t>Test Description</w:t>
+            </w:r>
+          </w:p>
+        </w:tc>
+        <w:tc>
+          <w:tcPr>
+            <w:tcW w:w="7038" w:type="dxa"/>
+          </w:tcPr>
+          <w:p>
+            <w:r>
+              <w:t>This test accomplishes verifying the TM definition file is able to be opened and read by the Application and adheres to the rules of order defined by section 4.2.0.4d of the Requirements Document.</w:t>
+            </w:r>
+          </w:p>
+        </w:tc>
+      </w:tr>
+      <w:tr>
+        <w:tc>
+          <w:tcPr>
+            <w:tcW w:w="1818" w:type="dxa"/>
+          </w:tcPr>
+          <w:p>
+            <w:pPr>
+              <w:rPr>
+                <w:b/>
+              </w:rPr>
+            </w:pPr>
+            <w:r>
+              <w:rPr>
+                <w:b/>
+              </w:rPr>
+              <w:t>Component</w:t>
+            </w:r>
+          </w:p>
+        </w:tc>
+        <w:tc>
+          <w:tcPr>
+            <w:tcW w:w="7038" w:type="dxa"/>
+          </w:tcPr>
+          <w:p>
+            <w:r>
+              <w:t>Function Name (Enter section of Code this algorithm exists)</w:t>
+            </w:r>
+          </w:p>
+        </w:tc>
+      </w:tr>
+      <w:tr>
+        <w:tc>
+          <w:tcPr>
+            <w:tcW w:w="1818" w:type="dxa"/>
+          </w:tcPr>
+          <w:p>
+            <w:pPr>
+              <w:rPr>
+                <w:b/>
+              </w:rPr>
+            </w:pPr>
+            <w:r>
+              <w:rPr>
+                <w:b/>
+              </w:rPr>
+              <w:t>Input Condition</w:t>
+            </w:r>
+          </w:p>
+        </w:tc>
+        <w:tc>
+          <w:tcPr>
+            <w:tcW w:w="7038" w:type="dxa"/>
+          </w:tcPr>
+          <w:p>
+            <w:r>
+              <w:t xml:space="preserve">Input = invalid text document with error in the </w:t>
+            </w:r>
+            <w:r>
+              <w:t>INPUT_ALPHABET</w:t>
+            </w:r>
+            <w:r>
+              <w:t xml:space="preserve"> keyword</w:t>
+            </w:r>
+          </w:p>
+        </w:tc>
+      </w:tr>
+      <w:tr>
+        <w:tc>
+          <w:tcPr>
+            <w:tcW w:w="1818" w:type="dxa"/>
+          </w:tcPr>
+          <w:p>
+            <w:pPr>
+              <w:rPr>
+                <w:b/>
+              </w:rPr>
+            </w:pPr>
+            <w:r>
+              <w:rPr>
+                <w:b/>
+              </w:rPr>
+              <w:t>Input State</w:t>
+            </w:r>
+          </w:p>
+        </w:tc>
+        <w:tc>
+          <w:tcPr>
+            <w:tcW w:w="7038" w:type="dxa"/>
+          </w:tcPr>
+          <w:p>
+            <w:r>
+              <w:t xml:space="preserve">Values for STATES, INPUT_ALPHABET, TRANSITION_FUNCTION, INITIAL_STATE, BLANK_CHARECTER, and FINAL_STATES contain no data.  </w:t>
+            </w:r>
+          </w:p>
+        </w:tc>
+      </w:tr>
+      <w:tr>
+        <w:tc>
+          <w:tcPr>
+            <w:tcW w:w="1818" w:type="dxa"/>
+          </w:tcPr>
+          <w:p>
+            <w:pPr>
+              <w:rPr>
+                <w:b/>
+              </w:rPr>
+            </w:pPr>
+            <w:r>
+              <w:rPr>
+                <w:b/>
+              </w:rPr>
+              <w:t>Expected Result</w:t>
+            </w:r>
+          </w:p>
+        </w:tc>
+        <w:tc>
+          <w:tcPr>
+            <w:tcW w:w="7038" w:type="dxa"/>
+          </w:tcPr>
+          <w:p>
+            <w:r>
+              <w:t xml:space="preserve">TM application will open txt file and read keywords discovering error </w:t>
+            </w:r>
+            <w:r>
+              <w:lastRenderedPageBreak/>
+              <w:t>condition in the INPUT_ALPHABET keyword resulting in invalid message.</w:t>
+            </w:r>
+          </w:p>
+        </w:tc>
+      </w:tr>
+    </w:tbl>
+    <w:p>
+      <w:pPr>
+        <w:ind w:left="720"/>
+      </w:pPr>
+    </w:p>
+    <w:tbl>
+      <w:tblPr>
+        <w:tblStyle w:val="TableGrid"/>
+        <w:tblW w:w="0" w:type="auto"/>
+        <w:tblInd w:w="720" w:type="dxa"/>
+        <w:tblLook w:val="04A0" w:firstRow="1" w:lastRow="0" w:firstColumn="1" w:lastColumn="0" w:noHBand="0" w:noVBand="1"/>
+      </w:tblPr>
+      <w:tblGrid>
+        <w:gridCol w:w="1818"/>
+        <w:gridCol w:w="7038"/>
+      </w:tblGrid>
+      <w:tr>
+        <w:tc>
+          <w:tcPr>
+            <w:tcW w:w="1818" w:type="dxa"/>
+          </w:tcPr>
+          <w:p>
+            <w:pPr>
+              <w:rPr>
+                <w:b/>
+              </w:rPr>
+            </w:pPr>
+            <w:r>
+              <w:rPr>
+                <w:b/>
+              </w:rPr>
+              <w:t>Unique Test Identifier</w:t>
+            </w:r>
+          </w:p>
+        </w:tc>
+        <w:tc>
+          <w:tcPr>
+            <w:tcW w:w="7038" w:type="dxa"/>
+          </w:tcPr>
+          <w:p>
+            <w:r>
+              <w:t>5.1.4</w:t>
+            </w:r>
+          </w:p>
+        </w:tc>
+      </w:tr>
+      <w:tr>
+        <w:tc>
+          <w:tcPr>
+            <w:tcW w:w="1818" w:type="dxa"/>
+          </w:tcPr>
+          <w:p>
+            <w:pPr>
+              <w:rPr>
+                <w:b/>
+              </w:rPr>
+            </w:pPr>
+            <w:r>
+              <w:rPr>
+                <w:b/>
+              </w:rPr>
+              <w:t>Test Description</w:t>
+            </w:r>
+          </w:p>
+        </w:tc>
+        <w:tc>
+          <w:tcPr>
+            <w:tcW w:w="7038" w:type="dxa"/>
+          </w:tcPr>
+          <w:p>
+            <w:r>
+              <w:t>This test accomplishes verifying the TM definition file is able to be opened and read by the Application and adheres to the rules of order defined by section 4.2.0.4d of the Requirements Document.</w:t>
+            </w:r>
+          </w:p>
+        </w:tc>
+      </w:tr>
+      <w:tr>
+        <w:tc>
+          <w:tcPr>
+            <w:tcW w:w="1818" w:type="dxa"/>
+          </w:tcPr>
+          <w:p>
+            <w:pPr>
+              <w:rPr>
+                <w:b/>
+              </w:rPr>
+            </w:pPr>
+            <w:r>
+              <w:rPr>
+                <w:b/>
+              </w:rPr>
+              <w:t>Component</w:t>
+            </w:r>
+          </w:p>
+        </w:tc>
+        <w:tc>
+          <w:tcPr>
+            <w:tcW w:w="7038" w:type="dxa"/>
+          </w:tcPr>
+          <w:p>
+            <w:r>
+              <w:t>Function Name (Enter section of Code this algorithm exists)</w:t>
+            </w:r>
+          </w:p>
+        </w:tc>
+      </w:tr>
+      <w:tr>
+        <w:tc>
+          <w:tcPr>
+            <w:tcW w:w="1818" w:type="dxa"/>
+          </w:tcPr>
+          <w:p>
+            <w:pPr>
+              <w:rPr>
+                <w:b/>
+              </w:rPr>
+            </w:pPr>
+            <w:r>
+              <w:rPr>
+                <w:b/>
+              </w:rPr>
+              <w:t>Input Condition</w:t>
+            </w:r>
+          </w:p>
+        </w:tc>
+        <w:tc>
+          <w:tcPr>
+            <w:tcW w:w="7038" w:type="dxa"/>
+          </w:tcPr>
+          <w:p>
+            <w:r>
+              <w:t>Input = invalid text document with error in the TRANSITION_FUNCTION keyword</w:t>
+            </w:r>
+          </w:p>
+        </w:tc>
+      </w:tr>
+      <w:tr>
+        <w:tc>
+          <w:tcPr>
+            <w:tcW w:w="1818" w:type="dxa"/>
+          </w:tcPr>
+          <w:p>
+            <w:pPr>
+              <w:rPr>
+                <w:b/>
+              </w:rPr>
+            </w:pPr>
+            <w:r>
+              <w:rPr>
+                <w:b/>
+              </w:rPr>
+              <w:t>Input State</w:t>
+            </w:r>
+          </w:p>
+        </w:tc>
+        <w:tc>
+          <w:tcPr>
+            <w:tcW w:w="7038" w:type="dxa"/>
+          </w:tcPr>
+          <w:p>
+            <w:r>
+              <w:t xml:space="preserve">Values for STATES, INPUT_ALPHABET, TRANSITION_FUNCTION, INITIAL_STATE, BLANK_CHARECTER, and FINAL_STATES contain no data.  </w:t>
+            </w:r>
+          </w:p>
+        </w:tc>
+      </w:tr>
+      <w:tr>
+        <w:tc>
+          <w:tcPr>
+            <w:tcW w:w="1818" w:type="dxa"/>
+          </w:tcPr>
+          <w:p>
+            <w:pPr>
+              <w:rPr>
+                <w:b/>
+              </w:rPr>
+            </w:pPr>
+            <w:r>
+              <w:rPr>
+                <w:b/>
+              </w:rPr>
+              <w:t>Expected Result</w:t>
+            </w:r>
+          </w:p>
+        </w:tc>
+        <w:tc>
+          <w:tcPr>
+            <w:tcW w:w="7038" w:type="dxa"/>
+          </w:tcPr>
+          <w:p>
+            <w:r>
+              <w:t>TM application will open txt file and read keywords discovering error condition in the TRANSITION_FUNCTION keyword resulting in invalid message.</w:t>
+            </w:r>
+          </w:p>
+        </w:tc>
+      </w:tr>
+    </w:tbl>
     <w:p/>
     <w:p/>
-    <w:p/>
-    <w:p/>
+    <w:tbl>
+      <w:tblPr>
+        <w:tblStyle w:val="TableGrid"/>
+        <w:tblW w:w="0" w:type="auto"/>
+        <w:tblInd w:w="720" w:type="dxa"/>
+        <w:tblLook w:val="04A0" w:firstRow="1" w:lastRow="0" w:firstColumn="1" w:lastColumn="0" w:noHBand="0" w:noVBand="1"/>
+      </w:tblPr>
+      <w:tblGrid>
+        <w:gridCol w:w="1818"/>
+        <w:gridCol w:w="7038"/>
+      </w:tblGrid>
+      <w:tr>
+        <w:tc>
+          <w:tcPr>
+            <w:tcW w:w="1818" w:type="dxa"/>
+          </w:tcPr>
+          <w:p>
+            <w:pPr>
+              <w:rPr>
+                <w:b/>
+              </w:rPr>
+            </w:pPr>
+            <w:r>
+              <w:rPr>
+                <w:b/>
+              </w:rPr>
+              <w:t>Unique Test Identifier</w:t>
+            </w:r>
+          </w:p>
+        </w:tc>
+        <w:tc>
+          <w:tcPr>
+            <w:tcW w:w="7038" w:type="dxa"/>
+          </w:tcPr>
+          <w:p>
+            <w:r>
+              <w:t>5.1.5</w:t>
+            </w:r>
+          </w:p>
+        </w:tc>
+      </w:tr>
+      <w:tr>
+        <w:tc>
+          <w:tcPr>
+            <w:tcW w:w="1818" w:type="dxa"/>
+          </w:tcPr>
+          <w:p>
+            <w:pPr>
+              <w:rPr>
+                <w:b/>
+              </w:rPr>
+            </w:pPr>
+            <w:r>
+              <w:rPr>
+                <w:b/>
+              </w:rPr>
+              <w:t>Test Description</w:t>
+            </w:r>
+          </w:p>
+        </w:tc>
+        <w:tc>
+          <w:tcPr>
+            <w:tcW w:w="7038" w:type="dxa"/>
+          </w:tcPr>
+          <w:p>
+            <w:r>
+              <w:t>This test accomplishes verifying the TM definition file is able to be opened and read by the Application and adheres to the rules of order defined by section 4.2.0.4d of the Requirements Document.</w:t>
+            </w:r>
+          </w:p>
+        </w:tc>
+      </w:tr>
+      <w:tr>
+        <w:tc>
+          <w:tcPr>
+            <w:tcW w:w="1818" w:type="dxa"/>
+          </w:tcPr>
+          <w:p>
+            <w:pPr>
+              <w:rPr>
+                <w:b/>
+              </w:rPr>
+            </w:pPr>
+            <w:r>
+              <w:rPr>
+                <w:b/>
+              </w:rPr>
+              <w:t>Component</w:t>
+            </w:r>
+          </w:p>
+        </w:tc>
+        <w:tc>
+          <w:tcPr>
+            <w:tcW w:w="7038" w:type="dxa"/>
+          </w:tcPr>
+          <w:p>
+            <w:r>
+              <w:t>Function Name (Enter section of Code this algorithm exists)</w:t>
+            </w:r>
+          </w:p>
+        </w:tc>
+      </w:tr>
+      <w:tr>
+        <w:tc>
+          <w:tcPr>
+            <w:tcW w:w="1818" w:type="dxa"/>
+          </w:tcPr>
+          <w:p>
+            <w:pPr>
+              <w:rPr>
+                <w:b/>
+              </w:rPr>
+            </w:pPr>
+            <w:r>
+              <w:rPr>
+                <w:b/>
+              </w:rPr>
+              <w:t>Input Condition</w:t>
+            </w:r>
+          </w:p>
+        </w:tc>
+        <w:tc>
+          <w:tcPr>
+            <w:tcW w:w="7038" w:type="dxa"/>
+          </w:tcPr>
+          <w:p>
+            <w:r>
+              <w:t xml:space="preserve">Input = invalid text document with error in the </w:t>
+            </w:r>
+            <w:r>
+              <w:t xml:space="preserve">INITIAL_STATE </w:t>
+            </w:r>
+            <w:r>
+              <w:t>keyword</w:t>
+            </w:r>
+          </w:p>
+        </w:tc>
+      </w:tr>
+      <w:tr>
+        <w:tc>
+          <w:tcPr>
+            <w:tcW w:w="1818" w:type="dxa"/>
+          </w:tcPr>
+          <w:p>
+            <w:pPr>
+              <w:rPr>
+                <w:b/>
+              </w:rPr>
+            </w:pPr>
+            <w:r>
+              <w:rPr>
+                <w:b/>
+              </w:rPr>
+              <w:t>Input State</w:t>
+            </w:r>
+          </w:p>
+        </w:tc>
+        <w:tc>
+          <w:tcPr>
+            <w:tcW w:w="7038" w:type="dxa"/>
+          </w:tcPr>
+          <w:p>
+            <w:r>
+              <w:t xml:space="preserve">Values for STATES, INPUT_ALPHABET, TRANSITION_FUNCTION, INITIAL_STATE, BLANK_CHARECTER, and FINAL_STATES contain no data.  </w:t>
+            </w:r>
+          </w:p>
+        </w:tc>
+      </w:tr>
+      <w:tr>
+        <w:tc>
+          <w:tcPr>
+            <w:tcW w:w="1818" w:type="dxa"/>
+          </w:tcPr>
+          <w:p>
+            <w:pPr>
+              <w:rPr>
+                <w:b/>
+              </w:rPr>
+            </w:pPr>
+            <w:r>
+              <w:rPr>
+                <w:b/>
+              </w:rPr>
+              <w:t>Expected Result</w:t>
+            </w:r>
+          </w:p>
+        </w:tc>
+        <w:tc>
+          <w:tcPr>
+            <w:tcW w:w="7038" w:type="dxa"/>
+          </w:tcPr>
+          <w:p>
+            <w:r>
+              <w:t xml:space="preserve">TM application will open txt file and read keywords discovering error condition in the </w:t>
+            </w:r>
+            <w:r>
+              <w:t>INITIAL_STATE</w:t>
+            </w:r>
+            <w:r>
+              <w:t xml:space="preserve"> keyword resulting in invalid message.</w:t>
+            </w:r>
+          </w:p>
+        </w:tc>
+      </w:tr>
+    </w:tbl>
     <w:p>
+      <w:pPr>
+        <w:rPr>
+          <w:rFonts w:cs="Arial"/>
+        </w:rPr>
+      </w:pPr>
+    </w:p>
+    <w:tbl>
+      <w:tblPr>
+        <w:tblStyle w:val="TableGrid"/>
+        <w:tblW w:w="0" w:type="auto"/>
+        <w:tblInd w:w="720" w:type="dxa"/>
+        <w:tblLook w:val="04A0" w:firstRow="1" w:lastRow="0" w:firstColumn="1" w:lastColumn="0" w:noHBand="0" w:noVBand="1"/>
+      </w:tblPr>
+      <w:tblGrid>
+        <w:gridCol w:w="1818"/>
+        <w:gridCol w:w="7038"/>
+      </w:tblGrid>
+      <w:tr>
+        <w:tc>
+          <w:tcPr>
+            <w:tcW w:w="1818" w:type="dxa"/>
+          </w:tcPr>
+          <w:p>
+            <w:pPr>
+              <w:rPr>
+                <w:b/>
+              </w:rPr>
+            </w:pPr>
+            <w:r>
+              <w:rPr>
+                <w:b/>
+              </w:rPr>
+              <w:t>Unique Test Identifier</w:t>
+            </w:r>
+          </w:p>
+        </w:tc>
+        <w:tc>
+          <w:tcPr>
+            <w:tcW w:w="7038" w:type="dxa"/>
+          </w:tcPr>
+          <w:p>
+            <w:r>
+              <w:t>5.1.6</w:t>
+            </w:r>
+          </w:p>
+        </w:tc>
+      </w:tr>
+      <w:tr>
+        <w:tc>
+          <w:tcPr>
+            <w:tcW w:w="1818" w:type="dxa"/>
+          </w:tcPr>
+          <w:p>
+            <w:pPr>
+              <w:rPr>
+                <w:b/>
+              </w:rPr>
+            </w:pPr>
+            <w:r>
+              <w:rPr>
+                <w:b/>
+              </w:rPr>
+              <w:t>Test Description</w:t>
+            </w:r>
+          </w:p>
+        </w:tc>
+        <w:tc>
+          <w:tcPr>
+            <w:tcW w:w="7038" w:type="dxa"/>
+          </w:tcPr>
+          <w:p>
+            <w:r>
+              <w:t>This test accomplishes verifying the TM definition file is able to be opened and read by the Application and adheres to the rules of order defined by section 4.2.0.4d of the Requirements Document.</w:t>
+            </w:r>
+          </w:p>
+        </w:tc>
+      </w:tr>
+      <w:tr>
+        <w:tc>
+          <w:tcPr>
+            <w:tcW w:w="1818" w:type="dxa"/>
+          </w:tcPr>
+          <w:p>
+            <w:pPr>
+              <w:rPr>
+                <w:b/>
+              </w:rPr>
+            </w:pPr>
+            <w:r>
+              <w:rPr>
+                <w:b/>
+              </w:rPr>
+              <w:t>Component</w:t>
+            </w:r>
+          </w:p>
+        </w:tc>
+        <w:tc>
+          <w:tcPr>
+            <w:tcW w:w="7038" w:type="dxa"/>
+          </w:tcPr>
+          <w:p>
+            <w:r>
+              <w:t>Function Name (Enter section of Code this algorithm exists)</w:t>
+            </w:r>
+          </w:p>
+        </w:tc>
+      </w:tr>
+      <w:tr>
+        <w:tc>
+          <w:tcPr>
+            <w:tcW w:w="1818" w:type="dxa"/>
+          </w:tcPr>
+          <w:p>
+            <w:pPr>
+              <w:rPr>
+                <w:b/>
+              </w:rPr>
+            </w:pPr>
+            <w:r>
+              <w:rPr>
+                <w:b/>
+              </w:rPr>
+              <w:t>Input Condition</w:t>
+            </w:r>
+          </w:p>
+        </w:tc>
+        <w:tc>
+          <w:tcPr>
+            <w:tcW w:w="7038" w:type="dxa"/>
+          </w:tcPr>
+          <w:p>
+            <w:r>
+              <w:t xml:space="preserve">Input = invalid text document with error in the </w:t>
+            </w:r>
+            <w:r>
+              <w:t xml:space="preserve">BLANK_CHARECTER </w:t>
+            </w:r>
+            <w:r>
+              <w:t>keyword</w:t>
+            </w:r>
+          </w:p>
+        </w:tc>
+      </w:tr>
+      <w:tr>
+        <w:tc>
+          <w:tcPr>
+            <w:tcW w:w="1818" w:type="dxa"/>
+          </w:tcPr>
+          <w:p>
+            <w:pPr>
+              <w:rPr>
+                <w:b/>
+              </w:rPr>
+            </w:pPr>
+            <w:r>
+              <w:rPr>
+                <w:b/>
+              </w:rPr>
+              <w:t>Input State</w:t>
+            </w:r>
+          </w:p>
+        </w:tc>
+        <w:tc>
+          <w:tcPr>
+            <w:tcW w:w="7038" w:type="dxa"/>
+          </w:tcPr>
+          <w:p>
+            <w:r>
+              <w:t xml:space="preserve">Values for STATES, INPUT_ALPHABET, TRANSITION_FUNCTION, INITIAL_STATE, BLANK_CHARECTER, and FINAL_STATES contain no data.  </w:t>
+            </w:r>
+          </w:p>
+        </w:tc>
+      </w:tr>
+      <w:tr>
+        <w:tc>
+          <w:tcPr>
+            <w:tcW w:w="1818" w:type="dxa"/>
+          </w:tcPr>
+          <w:p>
+            <w:pPr>
+              <w:rPr>
+                <w:b/>
+              </w:rPr>
+            </w:pPr>
+            <w:r>
+              <w:rPr>
+                <w:b/>
+              </w:rPr>
+              <w:t>Expected Result</w:t>
+            </w:r>
+          </w:p>
+        </w:tc>
+        <w:tc>
+          <w:tcPr>
+            <w:tcW w:w="7038" w:type="dxa"/>
+          </w:tcPr>
+          <w:p>
+            <w:r>
+              <w:t xml:space="preserve">TM application will open txt file and read keywords discovering error condition in the </w:t>
+            </w:r>
+            <w:r>
+              <w:t>BLANK_CHARECTER</w:t>
+            </w:r>
+            <w:r>
+              <w:t xml:space="preserve"> keyword resulting in invalid message.</w:t>
+            </w:r>
+          </w:p>
+        </w:tc>
+      </w:tr>
+    </w:tbl>
+    <w:p>
+      <w:pPr>
+        <w:rPr>
+          <w:rFonts w:cs="Arial"/>
+        </w:rPr>
+      </w:pPr>
+    </w:p>
+    <w:tbl>
+      <w:tblPr>
+        <w:tblStyle w:val="TableGrid"/>
+        <w:tblW w:w="0" w:type="auto"/>
+        <w:tblInd w:w="720" w:type="dxa"/>
+        <w:tblLook w:val="04A0" w:firstRow="1" w:lastRow="0" w:firstColumn="1" w:lastColumn="0" w:noHBand="0" w:noVBand="1"/>
+      </w:tblPr>
+      <w:tblGrid>
+        <w:gridCol w:w="1818"/>
+        <w:gridCol w:w="7038"/>
+      </w:tblGrid>
+      <w:tr>
+        <w:tc>
+          <w:tcPr>
+            <w:tcW w:w="1818" w:type="dxa"/>
+          </w:tcPr>
+          <w:p>
+            <w:pPr>
+              <w:rPr>
+                <w:b/>
+              </w:rPr>
+            </w:pPr>
+            <w:r>
+              <w:rPr>
+                <w:b/>
+              </w:rPr>
+              <w:t>Unique Test Identifier</w:t>
+            </w:r>
+          </w:p>
+        </w:tc>
+        <w:tc>
+          <w:tcPr>
+            <w:tcW w:w="7038" w:type="dxa"/>
+          </w:tcPr>
+          <w:p>
+            <w:r>
+              <w:t>5.1.7</w:t>
+            </w:r>
+          </w:p>
+        </w:tc>
+      </w:tr>
+      <w:tr>
+        <w:tc>
+          <w:tcPr>
+            <w:tcW w:w="1818" w:type="dxa"/>
+          </w:tcPr>
+          <w:p>
+            <w:pPr>
+              <w:rPr>
+                <w:b/>
+              </w:rPr>
+            </w:pPr>
+            <w:r>
+              <w:rPr>
+                <w:b/>
+              </w:rPr>
+              <w:t>Test Description</w:t>
+            </w:r>
+          </w:p>
+        </w:tc>
+        <w:tc>
+          <w:tcPr>
+            <w:tcW w:w="7038" w:type="dxa"/>
+          </w:tcPr>
+          <w:p>
+            <w:r>
+              <w:t>This test accomplishes verifying the TM definition file is able to be opened and read by the Application and adheres to the rules of order defined by section 4.2.0.4d of the Requirements Document.</w:t>
+            </w:r>
+          </w:p>
+        </w:tc>
+      </w:tr>
+      <w:tr>
+        <w:tc>
+          <w:tcPr>
+            <w:tcW w:w="1818" w:type="dxa"/>
+          </w:tcPr>
+          <w:p>
+            <w:pPr>
+              <w:rPr>
+                <w:b/>
+              </w:rPr>
+            </w:pPr>
+            <w:r>
+              <w:rPr>
+                <w:b/>
+              </w:rPr>
+              <w:t>Component</w:t>
+            </w:r>
+          </w:p>
+        </w:tc>
+        <w:tc>
+          <w:tcPr>
+            <w:tcW w:w="7038" w:type="dxa"/>
+          </w:tcPr>
+          <w:p>
+            <w:r>
+              <w:t>Function Name (Enter section of Code this algorithm exists)</w:t>
+            </w:r>
+          </w:p>
+        </w:tc>
+      </w:tr>
+      <w:tr>
+        <w:tc>
+          <w:tcPr>
+            <w:tcW w:w="1818" w:type="dxa"/>
+          </w:tcPr>
+          <w:p>
+            <w:pPr>
+              <w:rPr>
+                <w:b/>
+              </w:rPr>
+            </w:pPr>
+            <w:r>
+              <w:rPr>
+                <w:b/>
+              </w:rPr>
+              <w:t>Input Condition</w:t>
+            </w:r>
+          </w:p>
+        </w:tc>
+        <w:tc>
+          <w:tcPr>
+            <w:tcW w:w="7038" w:type="dxa"/>
+          </w:tcPr>
+          <w:p>
+            <w:r>
+              <w:t xml:space="preserve">Input = invalid text document with error in the </w:t>
+            </w:r>
+            <w:r>
+              <w:t>FINAL_STATES</w:t>
+            </w:r>
+            <w:r>
+              <w:t xml:space="preserve"> keyword</w:t>
+            </w:r>
+          </w:p>
+        </w:tc>
+      </w:tr>
+      <w:tr>
+        <w:tc>
+          <w:tcPr>
+            <w:tcW w:w="1818" w:type="dxa"/>
+          </w:tcPr>
+          <w:p>
+            <w:pPr>
+              <w:rPr>
+                <w:b/>
+              </w:rPr>
+            </w:pPr>
+            <w:r>
+              <w:rPr>
+                <w:b/>
+              </w:rPr>
+              <w:t>Input State</w:t>
+            </w:r>
+          </w:p>
+        </w:tc>
+        <w:tc>
+          <w:tcPr>
+            <w:tcW w:w="7038" w:type="dxa"/>
+          </w:tcPr>
+          <w:p>
+            <w:r>
+              <w:t xml:space="preserve">Values for STATES, INPUT_ALPHABET, TRANSITION_FUNCTION, INITIAL_STATE, BLANK_CHARECTER, and FINAL_STATES contain no data.  </w:t>
+            </w:r>
+          </w:p>
+        </w:tc>
+      </w:tr>
+      <w:tr>
+        <w:tc>
+          <w:tcPr>
+            <w:tcW w:w="1818" w:type="dxa"/>
+          </w:tcPr>
+          <w:p>
+            <w:pPr>
+              <w:rPr>
+                <w:b/>
+              </w:rPr>
+            </w:pPr>
+            <w:r>
+              <w:rPr>
+                <w:b/>
+              </w:rPr>
+              <w:lastRenderedPageBreak/>
+              <w:t>Expected Result</w:t>
+            </w:r>
+          </w:p>
+        </w:tc>
+        <w:tc>
+          <w:tcPr>
+            <w:tcW w:w="7038" w:type="dxa"/>
+          </w:tcPr>
+          <w:p>
+            <w:r>
+              <w:t xml:space="preserve">TM application will open txt file and read keywords discovering error condition in the </w:t>
+            </w:r>
+            <w:r>
+              <w:t>FINAL_STATES</w:t>
+            </w:r>
+            <w:r>
+              <w:t xml:space="preserve"> keyword resulting in invalid message.</w:t>
+            </w:r>
+          </w:p>
+        </w:tc>
+      </w:tr>
+    </w:tbl>
+    <w:p>
+      <w:pPr>
+        <w:rPr>
+          <w:rFonts w:cs="Arial"/>
+        </w:rPr>
+      </w:pPr>
+    </w:p>
+    <w:p>
+      <w:pPr>
+        <w:rPr>
+          <w:rFonts w:cs="Arial"/>
+          <w:b/>
+        </w:rPr>
+      </w:pPr>
+      <w:r>
+        <w:rPr>
+          <w:rFonts w:cs="Arial"/>
+        </w:rPr>
+        <w:tab/>
+      </w:r>
+      <w:r>
+        <w:rPr>
+          <w:rFonts w:cs="Arial"/>
+          <w:b/>
+        </w:rPr>
+        <w:t>5.2 TM Parsing Algorithm</w:t>
+      </w:r>
+    </w:p>
+    <w:p>
+      <w:pPr>
+        <w:rPr>
+          <w:rFonts w:cs="Arial"/>
+        </w:rPr>
+      </w:pPr>
+    </w:p>
+    <w:tbl>
+      <w:tblPr>
+        <w:tblStyle w:val="TableGrid"/>
+        <w:tblW w:w="0" w:type="auto"/>
+        <w:tblInd w:w="720" w:type="dxa"/>
+        <w:tblLook w:val="04A0" w:firstRow="1" w:lastRow="0" w:firstColumn="1" w:lastColumn="0" w:noHBand="0" w:noVBand="1"/>
+      </w:tblPr>
+      <w:tblGrid>
+        <w:gridCol w:w="1818"/>
+        <w:gridCol w:w="7038"/>
+      </w:tblGrid>
+      <w:tr>
+        <w:tc>
+          <w:tcPr>
+            <w:tcW w:w="1818" w:type="dxa"/>
+          </w:tcPr>
+          <w:p>
+            <w:pPr>
+              <w:rPr>
+                <w:b/>
+              </w:rPr>
+            </w:pPr>
+            <w:r>
+              <w:rPr>
+                <w:b/>
+              </w:rPr>
+              <w:t>Unique Test Identifier</w:t>
+            </w:r>
+          </w:p>
+        </w:tc>
+        <w:tc>
+          <w:tcPr>
+            <w:tcW w:w="7038" w:type="dxa"/>
+          </w:tcPr>
+          <w:p>
+            <w:r>
+              <w:t>5.2</w:t>
+            </w:r>
+            <w:r>
+              <w:t>.1</w:t>
+            </w:r>
+          </w:p>
+        </w:tc>
+      </w:tr>
+      <w:tr>
+        <w:tc>
+          <w:tcPr>
+            <w:tcW w:w="1818" w:type="dxa"/>
+          </w:tcPr>
+          <w:p>
+            <w:pPr>
+              <w:rPr>
+                <w:b/>
+              </w:rPr>
+            </w:pPr>
+            <w:r>
+              <w:rPr>
+                <w:b/>
+              </w:rPr>
+              <w:t>Test Description</w:t>
+            </w:r>
+          </w:p>
+        </w:tc>
+        <w:tc>
+          <w:tcPr>
+            <w:tcW w:w="7038" w:type="dxa"/>
+          </w:tcPr>
+          <w:p>
+            <w:r>
+              <w:t>This test accomplishes verifying the TM definition file is able to be opened and read by the Application and adheres to the rules of order defined by section 4.2.0.4d of the Requirements Document.</w:t>
+            </w:r>
+            <w:r>
+              <w:t xml:space="preserve">  This test will further address the assignment of data related to section to the appropriate class object.</w:t>
+            </w:r>
+          </w:p>
+        </w:tc>
+      </w:tr>
+      <w:tr>
+        <w:tc>
+          <w:tcPr>
+            <w:tcW w:w="1818" w:type="dxa"/>
+          </w:tcPr>
+          <w:p>
+            <w:pPr>
+              <w:rPr>
+                <w:b/>
+              </w:rPr>
+            </w:pPr>
+            <w:r>
+              <w:rPr>
+                <w:b/>
+              </w:rPr>
+              <w:t>Component</w:t>
+            </w:r>
+          </w:p>
+        </w:tc>
+        <w:tc>
+          <w:tcPr>
+            <w:tcW w:w="7038" w:type="dxa"/>
+          </w:tcPr>
+          <w:p>
+            <w:r>
+              <w:t>Function Name (Enter section of Code this algorithm exists)</w:t>
+            </w:r>
+          </w:p>
+        </w:tc>
+      </w:tr>
+      <w:tr>
+        <w:tc>
+          <w:tcPr>
+            <w:tcW w:w="1818" w:type="dxa"/>
+          </w:tcPr>
+          <w:p>
+            <w:pPr>
+              <w:rPr>
+                <w:b/>
+              </w:rPr>
+            </w:pPr>
+            <w:r>
+              <w:rPr>
+                <w:b/>
+              </w:rPr>
+              <w:t>Input Condition</w:t>
+            </w:r>
+          </w:p>
+        </w:tc>
+        <w:tc>
+          <w:tcPr>
+            <w:tcW w:w="7038" w:type="dxa"/>
+          </w:tcPr>
+          <w:p>
+            <w:r>
+              <w:t>Input = valid text document formatted to Requirements specification</w:t>
+            </w:r>
+            <w:r>
+              <w:t xml:space="preserve"> including valid data for each keyword.</w:t>
+            </w:r>
+          </w:p>
+        </w:tc>
+      </w:tr>
+      <w:tr>
+        <w:tc>
+          <w:tcPr>
+            <w:tcW w:w="1818" w:type="dxa"/>
+          </w:tcPr>
+          <w:p>
+            <w:pPr>
+              <w:rPr>
+                <w:b/>
+              </w:rPr>
+            </w:pPr>
+            <w:r>
+              <w:rPr>
+                <w:b/>
+              </w:rPr>
+              <w:t>Input State</w:t>
+            </w:r>
+          </w:p>
+        </w:tc>
+        <w:tc>
+          <w:tcPr>
+            <w:tcW w:w="7038" w:type="dxa"/>
+          </w:tcPr>
+          <w:p>
+            <w:r>
+              <w:t xml:space="preserve">Values for STATES, INPUT_ALPHABET, TRANSITION_FUNCTION, INITIAL_STATE, BLANK_CHARECTER, and FINAL_STATES contain no data.  </w:t>
+            </w:r>
+          </w:p>
+        </w:tc>
+      </w:tr>
+      <w:tr>
+        <w:tc>
+          <w:tcPr>
+            <w:tcW w:w="1818" w:type="dxa"/>
+          </w:tcPr>
+          <w:p>
+            <w:pPr>
+              <w:rPr>
+                <w:b/>
+              </w:rPr>
+            </w:pPr>
+            <w:r>
+              <w:rPr>
+                <w:b/>
+              </w:rPr>
+              <w:t>Expected Result</w:t>
+            </w:r>
+          </w:p>
+        </w:tc>
+        <w:tc>
+          <w:tcPr>
+            <w:tcW w:w="7038" w:type="dxa"/>
+          </w:tcPr>
+          <w:p>
+            <w:r>
+              <w:t xml:space="preserve">TM application will open txt file and read keywords in the correct order </w:t>
+            </w:r>
+            <w:r>
+              <w:t>and assign data to appropriate class object, return of valid will be derived from each class object receiving data.</w:t>
+            </w:r>
+          </w:p>
+        </w:tc>
+      </w:tr>
+    </w:tbl>
+    <w:p>
+      <w:pPr>
+        <w:rPr>
+          <w:rFonts w:cs="Arial"/>
+        </w:rPr>
+      </w:pPr>
+    </w:p>
+    <w:tbl>
+      <w:tblPr>
+        <w:tblStyle w:val="TableGrid"/>
+        <w:tblW w:w="0" w:type="auto"/>
+        <w:tblInd w:w="720" w:type="dxa"/>
+        <w:tblLook w:val="04A0" w:firstRow="1" w:lastRow="0" w:firstColumn="1" w:lastColumn="0" w:noHBand="0" w:noVBand="1"/>
+      </w:tblPr>
+      <w:tblGrid>
+        <w:gridCol w:w="1818"/>
+        <w:gridCol w:w="7038"/>
+      </w:tblGrid>
+      <w:tr>
+        <w:tc>
+          <w:tcPr>
+            <w:tcW w:w="1818" w:type="dxa"/>
+          </w:tcPr>
+          <w:p>
+            <w:pPr>
+              <w:rPr>
+                <w:b/>
+              </w:rPr>
+            </w:pPr>
+            <w:r>
+              <w:rPr>
+                <w:b/>
+              </w:rPr>
+              <w:t>Unique Test Identifier</w:t>
+            </w:r>
+          </w:p>
+        </w:tc>
+        <w:tc>
+          <w:tcPr>
+            <w:tcW w:w="7038" w:type="dxa"/>
+          </w:tcPr>
+          <w:p>
+            <w:r>
+              <w:t>5.2.2</w:t>
+            </w:r>
+          </w:p>
+        </w:tc>
+      </w:tr>
+      <w:tr>
+        <w:tc>
+          <w:tcPr>
+            <w:tcW w:w="1818" w:type="dxa"/>
+          </w:tcPr>
+          <w:p>
+            <w:pPr>
+              <w:rPr>
+                <w:b/>
+              </w:rPr>
+            </w:pPr>
+            <w:r>
+              <w:rPr>
+                <w:b/>
+              </w:rPr>
+              <w:t>Test Description</w:t>
+            </w:r>
+          </w:p>
+        </w:tc>
+        <w:tc>
+          <w:tcPr>
+            <w:tcW w:w="7038" w:type="dxa"/>
+          </w:tcPr>
+          <w:p>
+            <w:r>
+              <w:t>This test accomplishes verifying the TM definition file is able to be opened and read by the Application and adheres to the rules of order defined by section 4.2.0.4d of the Requirements Document.  This test will further address the assignment of data related to section to the appropriate class object.</w:t>
+            </w:r>
+          </w:p>
+        </w:tc>
+      </w:tr>
+      <w:tr>
+        <w:tc>
+          <w:tcPr>
+            <w:tcW w:w="1818" w:type="dxa"/>
+          </w:tcPr>
+          <w:p>
+            <w:pPr>
+              <w:rPr>
+                <w:b/>
+              </w:rPr>
+            </w:pPr>
+            <w:r>
+              <w:rPr>
+                <w:b/>
+              </w:rPr>
+              <w:t>Component</w:t>
+            </w:r>
+          </w:p>
+        </w:tc>
+        <w:tc>
+          <w:tcPr>
+            <w:tcW w:w="7038" w:type="dxa"/>
+          </w:tcPr>
+          <w:p>
+            <w:r>
+              <w:t>Function Name (Enter section of Code this algorithm exists)</w:t>
+            </w:r>
+          </w:p>
+        </w:tc>
+      </w:tr>
+      <w:tr>
+        <w:tc>
+          <w:tcPr>
+            <w:tcW w:w="1818" w:type="dxa"/>
+          </w:tcPr>
+          <w:p>
+            <w:pPr>
+              <w:rPr>
+                <w:b/>
+              </w:rPr>
+            </w:pPr>
+            <w:r>
+              <w:rPr>
+                <w:b/>
+              </w:rPr>
+              <w:t>Input Condition</w:t>
+            </w:r>
+          </w:p>
+        </w:tc>
+        <w:tc>
+          <w:tcPr>
+            <w:tcW w:w="7038" w:type="dxa"/>
+          </w:tcPr>
+          <w:p>
+            <w:r>
+              <w:t>Input = valid text document formatted to Requirements specification</w:t>
+            </w:r>
+            <w:r>
+              <w:t xml:space="preserve"> containing invalid entries of the </w:t>
+            </w:r>
+            <w:r>
+              <w:t>keyword data.</w:t>
+            </w:r>
+          </w:p>
+        </w:tc>
+      </w:tr>
+      <w:tr>
+        <w:tc>
+          <w:tcPr>
+            <w:tcW w:w="1818" w:type="dxa"/>
+          </w:tcPr>
+          <w:p>
+            <w:pPr>
+              <w:rPr>
+                <w:b/>
+              </w:rPr>
+            </w:pPr>
+            <w:r>
+              <w:rPr>
+                <w:b/>
+              </w:rPr>
+              <w:t>Input State</w:t>
+            </w:r>
+          </w:p>
+        </w:tc>
+        <w:tc>
+          <w:tcPr>
+            <w:tcW w:w="7038" w:type="dxa"/>
+          </w:tcPr>
+          <w:p>
+            <w:r>
+              <w:t xml:space="preserve">Values for STATES, INPUT_ALPHABET, TRANSITION_FUNCTION, INITIAL_STATE, BLANK_CHARECTER, and FINAL_STATES contain no data.  </w:t>
+            </w:r>
+          </w:p>
+        </w:tc>
+      </w:tr>
+      <w:tr>
+        <w:tc>
+          <w:tcPr>
+            <w:tcW w:w="1818" w:type="dxa"/>
+          </w:tcPr>
+          <w:p>
+            <w:pPr>
+              <w:rPr>
+                <w:b/>
+              </w:rPr>
+            </w:pPr>
+            <w:r>
+              <w:rPr>
+                <w:b/>
+              </w:rPr>
+              <w:t>Expected Result</w:t>
+            </w:r>
+          </w:p>
+        </w:tc>
+        <w:tc>
+          <w:tcPr>
+            <w:tcW w:w="7038" w:type="dxa"/>
+          </w:tcPr>
+          <w:p>
+            <w:r>
+              <w:t xml:space="preserve">TM application will open txt file and read keywords in the correct order </w:t>
+            </w:r>
+            <w:r>
+              <w:t>and return an appropriate error for each class object receiving invalid data.</w:t>
+            </w:r>
+          </w:p>
+        </w:tc>
+      </w:tr>
+    </w:tbl>
+    <w:p>
+      <w:pPr>
+        <w:rPr>
+          <w:rFonts w:cs="Arial"/>
+        </w:rPr>
+      </w:pPr>
+    </w:p>
+    <w:p>
+      <w:pPr>
+        <w:pStyle w:val="Heading1"/>
+      </w:pPr>
+      <w:r>
+        <w:tab/>
+      </w:r>
+      <w:r>
+        <w:rPr>
+          <w:bCs w:val="0"/>
+          <w:kern w:val="0"/>
+          <w:sz w:val="20"/>
+          <w:szCs w:val="20"/>
+        </w:rPr>
+        <w:t>5.3 User Input</w:t>
+      </w:r>
+      <w:r>
+        <w:rPr>
+          <w:bCs w:val="0"/>
+          <w:kern w:val="0"/>
+          <w:sz w:val="20"/>
+          <w:szCs w:val="20"/>
+        </w:rPr>
+        <w:t xml:space="preserve"> </w:t>
+      </w:r>
       <w:bookmarkStart w:id="0" w:name="_GoBack"/>
       <w:bookmarkEnd w:id="0"/>
     </w:p>
-    <w:p/>
     <w:p>
       <w:pPr>
-        <w:rPr>
-          <w:rFonts w:cs="Arial"/>
-        </w:rPr>
-      </w:pPr>
-      <w:r>
-        <w:rPr>
-          <w:rFonts w:cs="Arial"/>
-        </w:rPr>
-        <w:t>Describe the overall approach to testing</w:t>
-      </w:r>
-      <w:r>
-        <w:rPr>
-          <w:rFonts w:cs="Arial"/>
-        </w:rPr>
-        <w:t xml:space="preserve">: </w:t>
-      </w:r>
-      <w:r>
-        <w:rPr>
-          <w:rFonts w:cs="Arial"/>
-        </w:rPr>
-        <w:t xml:space="preserve"> </w:t>
-      </w:r>
-      <w:r>
-        <w:rPr>
-          <w:rFonts w:cs="Arial"/>
-        </w:rPr>
-        <w:t xml:space="preserve">extent of verification of requirements, use of test methods, </w:t>
-      </w:r>
-      <w:r>
-        <w:rPr>
-          <w:rFonts w:cs="Arial"/>
-        </w:rPr>
-        <w:t>use of test input files, simulated versus actual</w:t>
-      </w:r>
-      <w:r>
-        <w:rPr>
-          <w:rFonts w:cs="Arial"/>
-        </w:rPr>
-        <w:t xml:space="preserve"> use scenarios, differences between test environment and actual use environment, </w:t>
-      </w:r>
+        <w:pStyle w:val="Heading1"/>
+      </w:pPr>
     </w:p>
     <w:p>
       <w:pPr>
-        <w:rPr>
-          <w:rFonts w:cs="Arial"/>
-        </w:rPr>
-      </w:pPr>
-    </w:p>
-    <w:p>
-      <w:pPr>
         <w:pStyle w:val="Heading1"/>
       </w:pPr>
       <w:r>
-        <w:t xml:space="preserve">Item </w:t>
-      </w:r>
-      <w:r>
-        <w:t>P</w:t>
-      </w:r>
-      <w:r>
-        <w:t>ass/</w:t>
-      </w:r>
-      <w:r>
-        <w:t>F</w:t>
-      </w:r>
-      <w:r>
-        <w:t xml:space="preserve">ail </w:t>
-      </w:r>
-      <w:r>
-        <w:t>C</w:t>
-      </w:r>
-      <w:r>
-        <w:t>riteria</w:t>
-      </w:r>
-      <w:r>
-        <w:t xml:space="preserve"> (optional based on risk level)</w:t>
-      </w:r>
-    </w:p>
-    <w:p>
-      <w:pPr>
-        <w:rPr>
-          <w:rFonts w:cs="Arial"/>
-        </w:rPr>
-      </w:pPr>
-      <w:r>
-        <w:rPr>
-          <w:rFonts w:cs="Arial"/>
-        </w:rPr>
-        <w:t xml:space="preserve">Specify the criteria to be used to determine whether each </w:t>
-      </w:r>
-      <w:r>
-        <w:rPr>
-          <w:rFonts w:cs="Arial"/>
-        </w:rPr>
-        <w:t>feature</w:t>
-      </w:r>
-      <w:r>
-        <w:rPr>
-          <w:rFonts w:cs="Arial"/>
-        </w:rPr>
-        <w:t xml:space="preserve"> has passed or failed testing.</w:t>
-      </w:r>
-    </w:p>
-    <w:p>
-      <w:pPr>
-        <w:rPr>
-          <w:rFonts w:cs="Arial"/>
-        </w:rPr>
-      </w:pPr>
-    </w:p>
-    <w:p>
-      <w:pPr>
-        <w:pStyle w:val="Heading1"/>
-      </w:pPr>
-      <w:r>
-        <w:t>Test Deliverables</w:t>
-      </w:r>
-      <w:r>
-        <w:t xml:space="preserve"> (optional based on risk level)</w:t>
-      </w:r>
-    </w:p>
-    <w:p>
-      <w:pPr>
-        <w:rPr>
-          <w:rFonts w:cs="Arial"/>
-        </w:rPr>
-      </w:pPr>
-      <w:r>
-        <w:rPr>
-          <w:rFonts w:cs="Arial"/>
-        </w:rPr>
-        <w:t xml:space="preserve">Minimum </w:t>
-      </w:r>
-      <w:r>
-        <w:rPr>
-          <w:rFonts w:cs="Arial"/>
-        </w:rPr>
-        <w:t>deliverables:</w:t>
-      </w:r>
-    </w:p>
-    <w:p>
-      <w:pPr>
-        <w:pStyle w:val="ListBullet"/>
-      </w:pPr>
-      <w:r>
-        <w:t>This document</w:t>
-      </w:r>
-    </w:p>
-    <w:p>
-      <w:pPr>
-        <w:pStyle w:val="ListBullet"/>
-      </w:pPr>
-      <w:r>
-        <w:t>Actual t</w:t>
-      </w:r>
-      <w:r>
-        <w:t>est results</w:t>
-      </w:r>
-    </w:p>
-    <w:p/>
-    <w:p>
-      <w:pPr>
-        <w:pStyle w:val="Heading1"/>
-      </w:pPr>
-      <w:r>
-        <w:t xml:space="preserve">Procedure </w:t>
-      </w:r>
-      <w:r>
-        <w:t>S</w:t>
-      </w:r>
-      <w:r>
-        <w:t>teps</w:t>
-      </w:r>
-      <w:r>
-        <w:t xml:space="preserve"> (optional based on risk level)</w:t>
-      </w:r>
-    </w:p>
-    <w:p>
-      <w:pPr>
-        <w:rPr>
-          <w:rFonts w:cs="Arial"/>
-        </w:rPr>
-      </w:pPr>
-      <w:r>
-        <w:rPr>
-          <w:rFonts w:cs="Arial"/>
-        </w:rPr>
-        <w:t>The s</w:t>
-      </w:r>
-      <w:r>
-        <w:rPr>
-          <w:rFonts w:cs="Arial"/>
-        </w:rPr>
-        <w:t xml:space="preserve">teps required to </w:t>
-      </w:r>
-      <w:r>
-        <w:rPr>
-          <w:rFonts w:cs="Arial"/>
-        </w:rPr>
-        <w:t xml:space="preserve">perform </w:t>
-      </w:r>
-      <w:r>
-        <w:rPr>
-          <w:rFonts w:cs="Arial"/>
-        </w:rPr>
-        <w:t xml:space="preserve">the testing. </w:t>
-      </w:r>
-      <w:r>
-        <w:rPr>
-          <w:rFonts w:cs="Arial"/>
-        </w:rPr>
-        <w:t xml:space="preserve"> Typically documents in a checklist.  See the </w:t>
-      </w:r>
-      <w:r>
-        <w:rPr>
-          <w:rFonts w:cs="Arial"/>
-        </w:rPr>
-        <w:t xml:space="preserve">attached </w:t>
-      </w:r>
-      <w:r>
-        <w:rPr>
-          <w:rFonts w:cs="Arial"/>
-        </w:rPr>
-        <w:t>table below as one example.</w:t>
-      </w:r>
-    </w:p>
-    <w:p>
-      <w:pPr>
-        <w:rPr>
-          <w:rFonts w:cs="Arial"/>
-        </w:rPr>
-      </w:pPr>
-    </w:p>
-    <w:p>
-      <w:pPr>
-        <w:pStyle w:val="Heading1"/>
-      </w:pPr>
-      <w:r>
-        <w:t>Test Log</w:t>
-      </w:r>
-    </w:p>
-    <w:p>
-      <w:pPr>
-        <w:rPr>
-          <w:rFonts w:cs="Arial"/>
-        </w:rPr>
-      </w:pPr>
-      <w:r>
-        <w:rPr>
-          <w:rFonts w:cs="Arial"/>
-        </w:rPr>
-        <w:t>Provide an entry for each test run including the version of the software tested, date, tester, associated files used or generated.</w:t>
-      </w:r>
-    </w:p>
-    <w:p>
-      <w:pPr>
-        <w:rPr>
-          <w:rFonts w:cs="Arial"/>
-        </w:rPr>
-      </w:pPr>
-    </w:p>
-    <w:p>
-      <w:pPr>
-        <w:pStyle w:val="Heading1"/>
-      </w:pPr>
+        <w:t xml:space="preserve">6.0 </w:t>
+      </w:r>
       <w:r>
         <w:t>Test Summary</w:t>
       </w:r>
@@ -1422,20 +3195,20 @@
   <w:abstractNum w:abstractNumId="14">
     <w:nsid w:val="2DD1610D"/>
     <w:multiLevelType w:val="hybridMultilevel"/>
-    <w:tmpl w:val="018EF26E"/>
-    <w:lvl w:ilvl="0" w:tplc="04090001">
-      <w:start w:val="1"/>
-      <w:numFmt w:val="bullet"/>
-      <w:lvlText w:val=""/>
+    <w:tmpl w:val="1230FBD6"/>
+    <w:lvl w:ilvl="0" w:tplc="EC9241B4">
+      <w:start w:val="1"/>
+      <w:numFmt w:val="decimal"/>
+      <w:lvlText w:val="3.1%1"/>
       <w:lvlJc w:val="left"/>
       <w:pPr>
         <w:ind w:left="720" w:hanging="360"/>
       </w:pPr>
       <w:rPr>
-        <w:rFonts w:ascii="Symbol" w:hAnsi="Symbol" w:hint="default"/>
-      </w:rPr>
-    </w:lvl>
-    <w:lvl w:ilvl="1" w:tplc="04090003" w:tentative="1">
+        <w:rFonts w:hint="default"/>
+      </w:rPr>
+    </w:lvl>
+    <w:lvl w:ilvl="1" w:tplc="04090003">
       <w:start w:val="1"/>
       <w:numFmt w:val="bullet"/>
       <w:lvlText w:val="o"/>
@@ -1675,17 +3448,17 @@
   <w:abstractNum w:abstractNumId="16">
     <w:nsid w:val="3D4531B1"/>
     <w:multiLevelType w:val="hybridMultilevel"/>
-    <w:tmpl w:val="2402A89C"/>
-    <w:lvl w:ilvl="0" w:tplc="04090001">
-      <w:start w:val="1"/>
-      <w:numFmt w:val="bullet"/>
-      <w:lvlText w:val=""/>
+    <w:tmpl w:val="FAC859A2"/>
+    <w:lvl w:ilvl="0" w:tplc="3454026A">
+      <w:start w:val="1"/>
+      <w:numFmt w:val="decimal"/>
+      <w:lvlText w:val="2.1%1"/>
       <w:lvlJc w:val="left"/>
       <w:pPr>
         <w:ind w:left="720" w:hanging="360"/>
       </w:pPr>
       <w:rPr>
-        <w:rFonts w:ascii="Symbol" w:hAnsi="Symbol" w:hint="default"/>
+        <w:rFonts w:hint="default"/>
       </w:rPr>
     </w:lvl>
     <w:lvl w:ilvl="1" w:tplc="04090003">
@@ -3650,6 +5423,7 @@
       <w:rFonts w:ascii="Times New Roman" w:hAnsi="Times New Roman"/>
     </w:rPr>
     <w:tblPr>
+      <w:tblInd w:w="0" w:type="dxa"/>
       <w:tblBorders>
         <w:top w:val="single" w:sz="4" w:space="0" w:color="auto"/>
         <w:left w:val="single" w:sz="4" w:space="0" w:color="auto"/>
@@ -3658,6 +5432,12 @@
         <w:insideH w:val="single" w:sz="4" w:space="0" w:color="auto"/>
         <w:insideV w:val="single" w:sz="4" w:space="0" w:color="auto"/>
       </w:tblBorders>
+      <w:tblCellMar>
+        <w:top w:w="0" w:type="dxa"/>
+        <w:left w:w="108" w:type="dxa"/>
+        <w:bottom w:w="0" w:type="dxa"/>
+        <w:right w:w="108" w:type="dxa"/>
+      </w:tblCellMar>
     </w:tblPr>
   </w:style>
   <w:style w:type="paragraph" w:styleId="TableofFigures">
@@ -4449,6 +6229,7 @@
       <w:rFonts w:ascii="Times New Roman" w:hAnsi="Times New Roman"/>
     </w:rPr>
     <w:tblPr>
+      <w:tblInd w:w="0" w:type="dxa"/>
       <w:tblBorders>
         <w:top w:val="single" w:sz="4" w:space="0" w:color="auto"/>
         <w:left w:val="single" w:sz="4" w:space="0" w:color="auto"/>
@@ -4457,6 +6238,12 @@
         <w:insideH w:val="single" w:sz="4" w:space="0" w:color="auto"/>
         <w:insideV w:val="single" w:sz="4" w:space="0" w:color="auto"/>
       </w:tblBorders>
+      <w:tblCellMar>
+        <w:top w:w="0" w:type="dxa"/>
+        <w:left w:w="108" w:type="dxa"/>
+        <w:bottom w:w="0" w:type="dxa"/>
+        <w:right w:w="108" w:type="dxa"/>
+      </w:tblCellMar>
     </w:tblPr>
   </w:style>
   <w:style w:type="paragraph" w:styleId="TableofFigures">
@@ -4841,7 +6628,7 @@
 </file>
 
 <file path=customXml/itemProps1.xml><?xml version="1.0" encoding="utf-8"?>
-<ds:datastoreItem xmlns:ds="http://schemas.openxmlformats.org/officeDocument/2006/customXml" ds:itemID="{D26315D6-2E8B-4F50-A796-ED9766616321}">
+<ds:datastoreItem xmlns:ds="http://schemas.openxmlformats.org/officeDocument/2006/customXml" ds:itemID="{F701DAD4-76A3-460D-9B1A-0BBD94DF39A3}">
   <ds:schemaRefs>
     <ds:schemaRef ds:uri="http://schemas.openxmlformats.org/officeDocument/2006/bibliography"/>
   </ds:schemaRefs>

</xml_diff>

<commit_message>
Updated assignment4 test plan to specify fault model testing in the approach.
</commit_message>
<xml_diff>
--- a/docs/assignment4/assignment4.docx
+++ b/docs/assignment4/assignment4.docx
@@ -1,6 +1,6 @@
 
 <file path=word/document.xml><?xml version="1.0" encoding="utf-8"?>
-<w:document xmlns:wpc="http://schemas.microsoft.com/office/word/2010/wordprocessingCanvas" xmlns:mc="http://schemas.openxmlformats.org/markup-compatibility/2006" xmlns:o="urn:schemas-microsoft-com:office:office" xmlns:r="http://schemas.openxmlformats.org/officeDocument/2006/relationships" xmlns:m="http://schemas.openxmlformats.org/officeDocument/2006/math" xmlns:v="urn:schemas-microsoft-com:vml" xmlns:wp14="http://schemas.microsoft.com/office/word/2010/wordprocessingDrawing" xmlns:wp="http://schemas.openxmlformats.org/drawingml/2006/wordprocessingDrawing" xmlns:w10="urn:schemas-microsoft-com:office:word" xmlns:w="http://schemas.openxmlformats.org/wordprocessingml/2006/main" xmlns:w14="http://schemas.microsoft.com/office/word/2010/wordml" xmlns:wpg="http://schemas.microsoft.com/office/word/2010/wordprocessingGroup" xmlns:wpi="http://schemas.microsoft.com/office/word/2010/wordprocessingInk" xmlns:wne="http://schemas.microsoft.com/office/word/2006/wordml" xmlns:wps="http://schemas.microsoft.com/office/word/2010/wordprocessingShape" mc:Ignorable="w14 wp14">
+<w:document xmlns:ve="http://schemas.openxmlformats.org/markup-compatibility/2006" xmlns:o="urn:schemas-microsoft-com:office:office" xmlns:r="http://schemas.openxmlformats.org/officeDocument/2006/relationships" xmlns:m="http://schemas.openxmlformats.org/officeDocument/2006/math" xmlns:v="urn:schemas-microsoft-com:vml" xmlns:wp="http://schemas.openxmlformats.org/drawingml/2006/wordprocessingDrawing" xmlns:w10="urn:schemas-microsoft-com:office:word" xmlns:w="http://schemas.openxmlformats.org/wordprocessingml/2006/main" xmlns:wne="http://schemas.microsoft.com/office/word/2006/wordml">
   <w:body>
     <w:p>
       <w:pPr>
@@ -464,6 +464,14 @@
       </w:r>
       <w:r>
         <w:t>Approach</w:t>
+      </w:r>
+    </w:p>
+    <w:p>
+      <w:pPr>
+        <w:pStyle w:val="NoSpacing"/>
+      </w:pPr>
+      <w:r>
+        <w:t>For the parser testing we will be using Fault Model Testing (2.11 &amp; 2.12). For the menu commands (2.13) we will use a black-box / manual testing methodology.</w:t>
       </w:r>
       <w:r>
         <w:tab/>
@@ -583,7 +591,7 @@
         <w:tblStyle w:val="TableGrid"/>
         <w:tblW w:w="0" w:type="auto"/>
         <w:tblInd w:w="720" w:type="dxa"/>
-        <w:tblLook w:val="04A0" w:firstRow="1" w:lastRow="0" w:firstColumn="1" w:lastColumn="0" w:noHBand="0" w:noVBand="1"/>
+        <w:tblLook w:val="04A0"/>
       </w:tblPr>
       <w:tblGrid>
         <w:gridCol w:w="1818"/>
@@ -791,7 +799,7 @@
         <w:tblStyle w:val="TableGrid"/>
         <w:tblW w:w="0" w:type="auto"/>
         <w:tblInd w:w="720" w:type="dxa"/>
-        <w:tblLook w:val="04A0" w:firstRow="1" w:lastRow="0" w:firstColumn="1" w:lastColumn="0" w:noHBand="0" w:noVBand="1"/>
+        <w:tblLook w:val="04A0"/>
       </w:tblPr>
       <w:tblGrid>
         <w:gridCol w:w="1818"/>
@@ -1011,7 +1019,7 @@
         <w:tblStyle w:val="TableGrid"/>
         <w:tblW w:w="0" w:type="auto"/>
         <w:tblInd w:w="720" w:type="dxa"/>
-        <w:tblLook w:val="04A0" w:firstRow="1" w:lastRow="0" w:firstColumn="1" w:lastColumn="0" w:noHBand="0" w:noVBand="1"/>
+        <w:tblLook w:val="04A0"/>
       </w:tblPr>
       <w:tblGrid>
         <w:gridCol w:w="1818"/>
@@ -1092,6 +1100,7 @@
               <w:rPr>
                 <w:b/>
               </w:rPr>
+              <w:lastRenderedPageBreak/>
               <w:t>Component</w:t>
             </w:r>
           </w:p>
@@ -1152,7 +1161,6 @@
               <w:rPr>
                 <w:b/>
               </w:rPr>
-              <w:lastRenderedPageBreak/>
               <w:t>Input State</w:t>
             </w:r>
           </w:p>
@@ -1217,7 +1225,7 @@
         <w:tblStyle w:val="TableGrid"/>
         <w:tblW w:w="0" w:type="auto"/>
         <w:tblInd w:w="720" w:type="dxa"/>
-        <w:tblLook w:val="04A0" w:firstRow="1" w:lastRow="0" w:firstColumn="1" w:lastColumn="0" w:noHBand="0" w:noVBand="1"/>
+        <w:tblLook w:val="04A0"/>
       </w:tblPr>
       <w:tblGrid>
         <w:gridCol w:w="1818"/>
@@ -1411,7 +1419,7 @@
         <w:tblStyle w:val="TableGrid"/>
         <w:tblW w:w="0" w:type="auto"/>
         <w:tblInd w:w="720" w:type="dxa"/>
-        <w:tblLook w:val="04A0" w:firstRow="1" w:lastRow="0" w:firstColumn="1" w:lastColumn="0" w:noHBand="0" w:noVBand="1"/>
+        <w:tblLook w:val="04A0"/>
       </w:tblPr>
       <w:tblGrid>
         <w:gridCol w:w="1818"/>
@@ -1623,7 +1631,7 @@
         <w:tblStyle w:val="TableGrid"/>
         <w:tblW w:w="0" w:type="auto"/>
         <w:tblInd w:w="720" w:type="dxa"/>
-        <w:tblLook w:val="04A0" w:firstRow="1" w:lastRow="0" w:firstColumn="1" w:lastColumn="0" w:noHBand="0" w:noVBand="1"/>
+        <w:tblLook w:val="04A0"/>
       </w:tblPr>
       <w:tblGrid>
         <w:gridCol w:w="1818"/>
@@ -1835,7 +1843,7 @@
         <w:tblStyle w:val="TableGrid"/>
         <w:tblW w:w="0" w:type="auto"/>
         <w:tblInd w:w="720" w:type="dxa"/>
-        <w:tblLook w:val="04A0" w:firstRow="1" w:lastRow="0" w:firstColumn="1" w:lastColumn="0" w:noHBand="0" w:noVBand="1"/>
+        <w:tblLook w:val="04A0"/>
       </w:tblPr>
       <w:tblGrid>
         <w:gridCol w:w="1818"/>
@@ -1856,16 +1864,24 @@
               <w:rPr>
                 <w:b/>
               </w:rPr>
-              <w:t>Unique Test Identifier</w:t>
-            </w:r>
-          </w:p>
-        </w:tc>
-        <w:tc>
-          <w:tcPr>
-            <w:tcW w:w="7038" w:type="dxa"/>
-          </w:tcPr>
-          <w:p>
-            <w:r>
+              <w:t xml:space="preserve">Unique Test </w:t>
+            </w:r>
+            <w:r>
+              <w:rPr>
+                <w:b/>
+              </w:rPr>
+              <w:lastRenderedPageBreak/>
+              <w:t>Identifier</w:t>
+            </w:r>
+          </w:p>
+        </w:tc>
+        <w:tc>
+          <w:tcPr>
+            <w:tcW w:w="7038" w:type="dxa"/>
+          </w:tcPr>
+          <w:p>
+            <w:r>
+              <w:lastRenderedPageBreak/>
               <w:t>5.1.7</w:t>
             </w:r>
           </w:p>
@@ -1886,6 +1902,7 @@
               <w:rPr>
                 <w:b/>
               </w:rPr>
+              <w:lastRenderedPageBreak/>
               <w:t>Test Description</w:t>
             </w:r>
           </w:p>
@@ -1896,31 +1913,26 @@
           </w:tcPr>
           <w:p>
             <w:r>
-              <w:t xml:space="preserve">This test accomplishes verifying the TM definition file is able to be opened </w:t>
-            </w:r>
-            <w:r>
-              <w:lastRenderedPageBreak/>
-              <w:t>and read by the Application and adheres to the rules of order defined by section 4.2.0.4d of the Requirements Document.</w:t>
-            </w:r>
-          </w:p>
-        </w:tc>
-      </w:tr>
-      <w:tr>
-        <w:tc>
-          <w:tcPr>
-            <w:tcW w:w="1818" w:type="dxa"/>
-          </w:tcPr>
-          <w:p>
-            <w:pPr>
-              <w:rPr>
-                <w:b/>
-              </w:rPr>
-            </w:pPr>
-            <w:r>
-              <w:rPr>
-                <w:b/>
-              </w:rPr>
-              <w:lastRenderedPageBreak/>
+              <w:t>This test accomplishes verifying the TM definition file is able to be opened and read by the Application and adheres to the rules of order defined by section 4.2.0.4d of the Requirements Document.</w:t>
+            </w:r>
+          </w:p>
+        </w:tc>
+      </w:tr>
+      <w:tr>
+        <w:tc>
+          <w:tcPr>
+            <w:tcW w:w="1818" w:type="dxa"/>
+          </w:tcPr>
+          <w:p>
+            <w:pPr>
+              <w:rPr>
+                <w:b/>
+              </w:rPr>
+            </w:pPr>
+            <w:r>
+              <w:rPr>
+                <w:b/>
+              </w:rPr>
               <w:t>Component</w:t>
             </w:r>
           </w:p>
@@ -2091,7 +2103,7 @@
         <w:tblStyle w:val="TableGrid"/>
         <w:tblW w:w="0" w:type="auto"/>
         <w:tblInd w:w="720" w:type="dxa"/>
-        <w:tblLook w:val="04A0" w:firstRow="1" w:lastRow="0" w:firstColumn="1" w:lastColumn="0" w:noHBand="0" w:noVBand="1"/>
+        <w:tblLook w:val="04A0"/>
       </w:tblPr>
       <w:tblGrid>
         <w:gridCol w:w="1818"/>
@@ -2297,7 +2309,7 @@
         <w:tblStyle w:val="TableGrid"/>
         <w:tblW w:w="0" w:type="auto"/>
         <w:tblInd w:w="720" w:type="dxa"/>
-        <w:tblLook w:val="04A0" w:firstRow="1" w:lastRow="0" w:firstColumn="1" w:lastColumn="0" w:noHBand="0" w:noVBand="1"/>
+        <w:tblLook w:val="04A0"/>
       </w:tblPr>
       <w:tblGrid>
         <w:gridCol w:w="1818"/>
@@ -2538,7 +2550,7 @@
         <w:tblStyle w:val="TableGrid"/>
         <w:tblW w:w="0" w:type="auto"/>
         <w:tblInd w:w="720" w:type="dxa"/>
-        <w:tblLook w:val="04A0" w:firstRow="1" w:lastRow="0" w:firstColumn="1" w:lastColumn="0" w:noHBand="0" w:noVBand="1"/>
+        <w:tblLook w:val="04A0"/>
       </w:tblPr>
       <w:tblGrid>
         <w:gridCol w:w="1818"/>
@@ -2559,16 +2571,24 @@
               <w:rPr>
                 <w:b/>
               </w:rPr>
-              <w:t>Unique Test Identifier</w:t>
-            </w:r>
-          </w:p>
-        </w:tc>
-        <w:tc>
-          <w:tcPr>
-            <w:tcW w:w="7038" w:type="dxa"/>
-          </w:tcPr>
-          <w:p>
-            <w:r>
+              <w:t xml:space="preserve">Unique Test </w:t>
+            </w:r>
+            <w:r>
+              <w:rPr>
+                <w:b/>
+              </w:rPr>
+              <w:lastRenderedPageBreak/>
+              <w:t>Identifier</w:t>
+            </w:r>
+          </w:p>
+        </w:tc>
+        <w:tc>
+          <w:tcPr>
+            <w:tcW w:w="7038" w:type="dxa"/>
+          </w:tcPr>
+          <w:p>
+            <w:r>
+              <w:lastRenderedPageBreak/>
               <w:t>5.3.1</w:t>
             </w:r>
           </w:p>
@@ -2589,6 +2609,7 @@
               <w:rPr>
                 <w:b/>
               </w:rPr>
+              <w:lastRenderedPageBreak/>
               <w:t>Test Description</w:t>
             </w:r>
           </w:p>
@@ -2608,11 +2629,7 @@
               <w:t>command</w:t>
             </w:r>
             <w:r>
-              <w:t xml:space="preserve"> after entering </w:t>
-            </w:r>
-            <w:r>
-              <w:lastRenderedPageBreak/>
-              <w:t xml:space="preserve">‘h’ </w:t>
+              <w:t xml:space="preserve"> after entering ‘h’ </w:t>
             </w:r>
             <w:r>
               <w:t>or</w:t>
@@ -2641,7 +2658,6 @@
               <w:rPr>
                 <w:b/>
               </w:rPr>
-              <w:lastRenderedPageBreak/>
               <w:t>Component</w:t>
             </w:r>
           </w:p>
@@ -2767,7 +2783,7 @@
         <w:tblStyle w:val="TableGrid"/>
         <w:tblW w:w="0" w:type="auto"/>
         <w:tblInd w:w="720" w:type="dxa"/>
-        <w:tblLook w:val="04A0" w:firstRow="1" w:lastRow="0" w:firstColumn="1" w:lastColumn="0" w:noHBand="0" w:noVBand="1"/>
+        <w:tblLook w:val="04A0"/>
       </w:tblPr>
       <w:tblGrid>
         <w:gridCol w:w="1818"/>
@@ -2973,7 +2989,7 @@
         <w:tblStyle w:val="TableGrid"/>
         <w:tblW w:w="0" w:type="auto"/>
         <w:tblInd w:w="720" w:type="dxa"/>
-        <w:tblLook w:val="04A0" w:firstRow="1" w:lastRow="0" w:firstColumn="1" w:lastColumn="0" w:noHBand="0" w:noVBand="1"/>
+        <w:tblLook w:val="04A0"/>
       </w:tblPr>
       <w:tblGrid>
         <w:gridCol w:w="1818"/>
@@ -3203,7 +3219,7 @@
         <w:tblStyle w:val="TableGrid"/>
         <w:tblW w:w="0" w:type="auto"/>
         <w:tblInd w:w="720" w:type="dxa"/>
-        <w:tblLook w:val="04A0" w:firstRow="1" w:lastRow="0" w:firstColumn="1" w:lastColumn="0" w:noHBand="0" w:noVBand="1"/>
+        <w:tblLook w:val="04A0"/>
       </w:tblPr>
       <w:tblGrid>
         <w:gridCol w:w="1818"/>
@@ -3406,7 +3422,11 @@
             </w:r>
             <w:proofErr w:type="spellEnd"/>
             <w:r>
-              <w:t>’ is pressed the TM will prompt user to enter an input string.  Pressing ‘I’ will result by displaying a prompt to enter input string. See section 5.2.5 of system requirements for a representation.</w:t>
+              <w:t xml:space="preserve">’ is pressed the TM will prompt user to enter an </w:t>
+            </w:r>
+            <w:r>
+              <w:lastRenderedPageBreak/>
+              <w:t>input string.  Pressing ‘I’ will result by displaying a prompt to enter input string. See section 5.2.5 of system requirements for a representation.</w:t>
             </w:r>
           </w:p>
         </w:tc>
@@ -3422,7 +3442,7 @@
         <w:tblStyle w:val="TableGrid"/>
         <w:tblW w:w="0" w:type="auto"/>
         <w:tblInd w:w="720" w:type="dxa"/>
-        <w:tblLook w:val="04A0" w:firstRow="1" w:lastRow="0" w:firstColumn="1" w:lastColumn="0" w:noHBand="0" w:noVBand="1"/>
+        <w:tblLook w:val="04A0"/>
       </w:tblPr>
       <w:tblGrid>
         <w:gridCol w:w="1818"/>
@@ -3619,7 +3639,7 @@
         <w:tblStyle w:val="TableGrid"/>
         <w:tblW w:w="0" w:type="auto"/>
         <w:tblInd w:w="720" w:type="dxa"/>
-        <w:tblLook w:val="04A0" w:firstRow="1" w:lastRow="0" w:firstColumn="1" w:lastColumn="0" w:noHBand="0" w:noVBand="1"/>
+        <w:tblLook w:val="04A0"/>
       </w:tblPr>
       <w:tblGrid>
         <w:gridCol w:w="1818"/>
@@ -3875,7 +3895,7 @@
         <w:tblStyle w:val="TableGrid"/>
         <w:tblW w:w="0" w:type="auto"/>
         <w:tblInd w:w="720" w:type="dxa"/>
-        <w:tblLook w:val="04A0" w:firstRow="1" w:lastRow="0" w:firstColumn="1" w:lastColumn="0" w:noHBand="0" w:noVBand="1"/>
+        <w:tblLook w:val="04A0"/>
       </w:tblPr>
       <w:tblGrid>
         <w:gridCol w:w="1818"/>
@@ -4080,7 +4100,7 @@
         <w:tblStyle w:val="TableGrid"/>
         <w:tblW w:w="0" w:type="auto"/>
         <w:tblInd w:w="720" w:type="dxa"/>
-        <w:tblLook w:val="04A0" w:firstRow="1" w:lastRow="0" w:firstColumn="1" w:lastColumn="0" w:noHBand="0" w:noVBand="1"/>
+        <w:tblLook w:val="04A0"/>
       </w:tblPr>
       <w:tblGrid>
         <w:gridCol w:w="1818"/>
@@ -4141,26 +4161,31 @@
           </w:tcPr>
           <w:p>
             <w:r>
-              <w:t>This test will be used to test the validity of TM Set command after entering ‘e’ or ‘E’ at the command line.</w:t>
-            </w:r>
-          </w:p>
-        </w:tc>
-      </w:tr>
-      <w:tr>
-        <w:tc>
-          <w:tcPr>
-            <w:tcW w:w="1818" w:type="dxa"/>
-          </w:tcPr>
-          <w:p>
-            <w:pPr>
-              <w:rPr>
-                <w:b/>
-              </w:rPr>
-            </w:pPr>
-            <w:r>
-              <w:rPr>
-                <w:b/>
-              </w:rPr>
+              <w:t xml:space="preserve">This test will be used to test the validity of TM Set command after entering ‘e’ </w:t>
+            </w:r>
+            <w:r>
+              <w:lastRenderedPageBreak/>
+              <w:t>or ‘E’ at the command line.</w:t>
+            </w:r>
+          </w:p>
+        </w:tc>
+      </w:tr>
+      <w:tr>
+        <w:tc>
+          <w:tcPr>
+            <w:tcW w:w="1818" w:type="dxa"/>
+          </w:tcPr>
+          <w:p>
+            <w:pPr>
+              <w:rPr>
+                <w:b/>
+              </w:rPr>
+            </w:pPr>
+            <w:r>
+              <w:rPr>
+                <w:b/>
+              </w:rPr>
+              <w:lastRenderedPageBreak/>
               <w:t>Component</w:t>
             </w:r>
           </w:p>
@@ -4201,31 +4226,26 @@
           </w:tcPr>
           <w:p>
             <w:r>
-              <w:t xml:space="preserve">Input = TM has loaded a valid input file and is ready to accept user </w:t>
-            </w:r>
-            <w:r>
-              <w:lastRenderedPageBreak/>
-              <w:t>commands.</w:t>
-            </w:r>
-          </w:p>
-        </w:tc>
-      </w:tr>
-      <w:tr>
-        <w:tc>
-          <w:tcPr>
-            <w:tcW w:w="1818" w:type="dxa"/>
-          </w:tcPr>
-          <w:p>
-            <w:pPr>
-              <w:rPr>
-                <w:b/>
-              </w:rPr>
-            </w:pPr>
-            <w:r>
-              <w:rPr>
-                <w:b/>
-              </w:rPr>
-              <w:lastRenderedPageBreak/>
+              <w:t>Input = TM has loaded a valid input file and is ready to accept user commands.</w:t>
+            </w:r>
+          </w:p>
+        </w:tc>
+      </w:tr>
+      <w:tr>
+        <w:tc>
+          <w:tcPr>
+            <w:tcW w:w="1818" w:type="dxa"/>
+          </w:tcPr>
+          <w:p>
+            <w:pPr>
+              <w:rPr>
+                <w:b/>
+              </w:rPr>
+            </w:pPr>
+            <w:r>
+              <w:rPr>
+                <w:b/>
+              </w:rPr>
               <w:t>Input State</w:t>
             </w:r>
           </w:p>
@@ -4278,19 +4298,7 @@
           </w:tcPr>
           <w:p>
             <w:r>
-              <w:t>Used</w:t>
-            </w:r>
-            <w:r>
-              <w:t xml:space="preserve"> to </w:t>
-            </w:r>
-            <w:r>
-              <w:t>set the</w:t>
-            </w:r>
-            <w:r>
-              <w:t xml:space="preserve"> maximum number of transitions to complete</w:t>
-            </w:r>
-            <w:r>
-              <w:t>.  User will be prompted for an integer of transitions. See section 5.2.7</w:t>
+              <w:t>Used to set the maximum number of transitions to complete.  User will be prompted for an integer of transitions. See section 5.2.7</w:t>
             </w:r>
             <w:r>
               <w:t xml:space="preserve"> of system requirements for a representation.</w:t>
@@ -4309,7 +4317,7 @@
         <w:tblStyle w:val="TableGrid"/>
         <w:tblW w:w="0" w:type="auto"/>
         <w:tblInd w:w="720" w:type="dxa"/>
-        <w:tblLook w:val="04A0" w:firstRow="1" w:lastRow="0" w:firstColumn="1" w:lastColumn="0" w:noHBand="0" w:noVBand="1"/>
+        <w:tblLook w:val="04A0"/>
       </w:tblPr>
       <w:tblGrid>
         <w:gridCol w:w="1818"/>
@@ -4340,10 +4348,7 @@
           </w:tcPr>
           <w:p>
             <w:r>
-              <w:t>5.3.6</w:t>
-            </w:r>
-            <w:r>
-              <w:t>b</w:t>
+              <w:t>5.3.6b</w:t>
             </w:r>
           </w:p>
         </w:tc>
@@ -4373,22 +4378,7 @@
           </w:tcPr>
           <w:p>
             <w:r>
-              <w:t xml:space="preserve">This test will be used to test the validity of TM Set command after </w:t>
-            </w:r>
-            <w:r>
-              <w:t>‘</w:t>
-            </w:r>
-            <w:r>
-              <w:t xml:space="preserve">e’ </w:t>
-            </w:r>
-            <w:r>
-              <w:t xml:space="preserve">has been invoked </w:t>
-            </w:r>
-            <w:r>
-              <w:t>at the command line.</w:t>
-            </w:r>
-            <w:r>
-              <w:t xml:space="preserve">  User enters new value.</w:t>
+              <w:t>This test will be used to test the validity of TM Set command after ‘e’ has been invoked at the command line.  User enters new value.</w:t>
             </w:r>
           </w:p>
         </w:tc>
@@ -4508,13 +4498,7 @@
           </w:tcPr>
           <w:p>
             <w:r>
-              <w:t xml:space="preserve">Used to set the maximum number of transitions to complete.  User will be prompted for an integer of transitions. </w:t>
-            </w:r>
-            <w:r>
-              <w:t xml:space="preserve">Successful modification the variable Transitions. </w:t>
-            </w:r>
-            <w:r>
-              <w:t>See section 5.2.7 of system requirements for a representation.</w:t>
+              <w:t>Used to set the maximum number of transitions to complete.  User will be prompted for an integer of transitions. Successful modification the variable Transitions. See section 5.2.7 of system requirements for a representation.</w:t>
             </w:r>
           </w:p>
         </w:tc>
@@ -4530,7 +4514,7 @@
         <w:tblStyle w:val="TableGrid"/>
         <w:tblW w:w="0" w:type="auto"/>
         <w:tblInd w:w="720" w:type="dxa"/>
-        <w:tblLook w:val="04A0" w:firstRow="1" w:lastRow="0" w:firstColumn="1" w:lastColumn="0" w:noHBand="0" w:noVBand="1"/>
+        <w:tblLook w:val="04A0"/>
       </w:tblPr>
       <w:tblGrid>
         <w:gridCol w:w="1818"/>
@@ -4591,36 +4575,15 @@
           </w:tcPr>
           <w:p>
             <w:r>
-              <w:t xml:space="preserve">This test will be used to test the validity of TM </w:t>
-            </w:r>
-            <w:r>
-              <w:t>Truncate</w:t>
-            </w:r>
-            <w:r>
-              <w:t xml:space="preserve"> command after</w:t>
-            </w:r>
-            <w:r>
-              <w:t xml:space="preserve"> </w:t>
+              <w:t xml:space="preserve">This test will be used to test the validity of TM Truncate command after </w:t>
             </w:r>
             <w:proofErr w:type="gramStart"/>
             <w:r>
-              <w:t>entering</w:t>
-            </w:r>
-            <w:r>
-              <w:t xml:space="preserve"> ‘</w:t>
-            </w:r>
-            <w:r>
-              <w:t>t</w:t>
-            </w:r>
-            <w:r>
-              <w:t>’</w:t>
+              <w:t>entering ‘t’</w:t>
             </w:r>
             <w:proofErr w:type="gramEnd"/>
             <w:r>
-              <w:t xml:space="preserve"> </w:t>
-            </w:r>
-            <w:r>
-              <w:t>or ‘T’ on the command line.</w:t>
+              <w:t xml:space="preserve"> or ‘T’ on the command line.</w:t>
             </w:r>
           </w:p>
         </w:tc>
@@ -4740,37 +4703,13 @@
           </w:tcPr>
           <w:p>
             <w:r>
-              <w:t xml:space="preserve">Used to set the maximum number of </w:t>
-            </w:r>
-            <w:r>
-              <w:t>c</w:t>
+              <w:t>Used to set the maximum number of c</w:t>
             </w:r>
             <w:r>
               <w:t>e</w:t>
             </w:r>
             <w:r>
-              <w:t>lls</w:t>
-            </w:r>
-            <w:r>
-              <w:t xml:space="preserve"> to</w:t>
-            </w:r>
-            <w:r>
-              <w:t xml:space="preserve"> display out</w:t>
-            </w:r>
-            <w:r>
-              <w:t xml:space="preserve">.  User will be prompted for an integer of </w:t>
-            </w:r>
-            <w:r>
-              <w:t>cells to show</w:t>
-            </w:r>
-            <w:r>
-              <w:t>. Successful</w:t>
-            </w:r>
-            <w:r>
-              <w:t xml:space="preserve"> modification of</w:t>
-            </w:r>
-            <w:r>
-              <w:t xml:space="preserve"> the variable </w:t>
+              <w:t xml:space="preserve">lls to display out.  User will be prompted for an integer of cells to show. Successful modification of the variable </w:t>
             </w:r>
             <w:proofErr w:type="spellStart"/>
             <w:r>
@@ -4778,13 +4717,7 @@
             </w:r>
             <w:proofErr w:type="spellEnd"/>
             <w:r>
-              <w:t>. See section 5.2.</w:t>
-            </w:r>
-            <w:r>
-              <w:t>8</w:t>
-            </w:r>
-            <w:r>
-              <w:t xml:space="preserve"> of system requirements for a representation.</w:t>
+              <w:t>. See section 5.2.8 of system requirements for a representation.</w:t>
             </w:r>
           </w:p>
         </w:tc>
@@ -4800,7 +4733,7 @@
         <w:tblStyle w:val="TableGrid"/>
         <w:tblW w:w="0" w:type="auto"/>
         <w:tblInd w:w="720" w:type="dxa"/>
-        <w:tblLook w:val="04A0" w:firstRow="1" w:lastRow="0" w:firstColumn="1" w:lastColumn="0" w:noHBand="0" w:noVBand="1"/>
+        <w:tblLook w:val="04A0"/>
       </w:tblPr>
       <w:tblGrid>
         <w:gridCol w:w="1818"/>
@@ -4975,23 +4908,11 @@
             </w:r>
             <w:proofErr w:type="gramStart"/>
             <w:r>
-              <w:t>pressed ‘</w:t>
-            </w:r>
-            <w:r>
-              <w:t>t</w:t>
-            </w:r>
-            <w:r>
-              <w:t>’</w:t>
+              <w:t>pressed ‘t’</w:t>
             </w:r>
             <w:proofErr w:type="gramEnd"/>
             <w:r>
-              <w:t xml:space="preserve"> to execute the </w:t>
-            </w:r>
-            <w:r>
-              <w:t>Truncate</w:t>
-            </w:r>
-            <w:r>
-              <w:t xml:space="preserve"> command.</w:t>
+              <w:t xml:space="preserve"> to execute the Truncate command.</w:t>
             </w:r>
           </w:p>
         </w:tc>
@@ -5027,7 +4948,11 @@
               <w:t>e</w:t>
             </w:r>
             <w:r>
-              <w:t xml:space="preserve">lls to display out.  User will be prompted for an integer of cells to show. Successful modification of the variable </w:t>
+              <w:t xml:space="preserve">lls to display out.  User will be </w:t>
+            </w:r>
+            <w:r>
+              <w:lastRenderedPageBreak/>
+              <w:t xml:space="preserve">prompted for an integer of cells to show. Successful modification of the variable </w:t>
             </w:r>
             <w:proofErr w:type="spellStart"/>
             <w:r>
@@ -5151,7 +5076,7 @@
         <w:tblStyle w:val="TableGrid"/>
         <w:tblW w:w="0" w:type="auto"/>
         <w:tblInd w:w="738" w:type="dxa"/>
-        <w:tblLook w:val="04A0" w:firstRow="1" w:lastRow="0" w:firstColumn="1" w:lastColumn="0" w:noHBand="0" w:noVBand="1"/>
+        <w:tblLook w:val="04A0"/>
       </w:tblPr>
       <w:tblGrid>
         <w:gridCol w:w="1800"/>
@@ -5241,7 +5166,7 @@
         <w:tblStyle w:val="TableGrid"/>
         <w:tblW w:w="0" w:type="auto"/>
         <w:tblInd w:w="738" w:type="dxa"/>
-        <w:tblLook w:val="04A0" w:firstRow="1" w:lastRow="0" w:firstColumn="1" w:lastColumn="0" w:noHBand="0" w:noVBand="1"/>
+        <w:tblLook w:val="04A0"/>
       </w:tblPr>
       <w:tblGrid>
         <w:gridCol w:w="1800"/>
@@ -5331,7 +5256,7 @@
         <w:tblStyle w:val="TableGrid"/>
         <w:tblW w:w="0" w:type="auto"/>
         <w:tblInd w:w="738" w:type="dxa"/>
-        <w:tblLook w:val="04A0" w:firstRow="1" w:lastRow="0" w:firstColumn="1" w:lastColumn="0" w:noHBand="0" w:noVBand="1"/>
+        <w:tblLook w:val="04A0"/>
       </w:tblPr>
       <w:tblGrid>
         <w:gridCol w:w="1800"/>
@@ -5421,7 +5346,7 @@
         <w:tblStyle w:val="TableGrid"/>
         <w:tblW w:w="0" w:type="auto"/>
         <w:tblInd w:w="738" w:type="dxa"/>
-        <w:tblLook w:val="04A0" w:firstRow="1" w:lastRow="0" w:firstColumn="1" w:lastColumn="0" w:noHBand="0" w:noVBand="1"/>
+        <w:tblLook w:val="04A0"/>
       </w:tblPr>
       <w:tblGrid>
         <w:gridCol w:w="1800"/>
@@ -5511,7 +5436,7 @@
         <w:tblStyle w:val="TableGrid"/>
         <w:tblW w:w="0" w:type="auto"/>
         <w:tblInd w:w="738" w:type="dxa"/>
-        <w:tblLook w:val="04A0" w:firstRow="1" w:lastRow="0" w:firstColumn="1" w:lastColumn="0" w:noHBand="0" w:noVBand="1"/>
+        <w:tblLook w:val="04A0"/>
       </w:tblPr>
       <w:tblGrid>
         <w:gridCol w:w="1800"/>
@@ -5603,7 +5528,7 @@
         <w:tblStyle w:val="TableGrid"/>
         <w:tblW w:w="0" w:type="auto"/>
         <w:tblInd w:w="738" w:type="dxa"/>
-        <w:tblLook w:val="04A0" w:firstRow="1" w:lastRow="0" w:firstColumn="1" w:lastColumn="0" w:noHBand="0" w:noVBand="1"/>
+        <w:tblLook w:val="04A0"/>
       </w:tblPr>
       <w:tblGrid>
         <w:gridCol w:w="1800"/>
@@ -5693,7 +5618,7 @@
         <w:tblStyle w:val="TableGrid"/>
         <w:tblW w:w="0" w:type="auto"/>
         <w:tblInd w:w="738" w:type="dxa"/>
-        <w:tblLook w:val="04A0" w:firstRow="1" w:lastRow="0" w:firstColumn="1" w:lastColumn="0" w:noHBand="0" w:noVBand="1"/>
+        <w:tblLook w:val="04A0"/>
       </w:tblPr>
       <w:tblGrid>
         <w:gridCol w:w="1800"/>
@@ -5836,7 +5761,7 @@
         <w:tblStyle w:val="TableGrid"/>
         <w:tblW w:w="0" w:type="auto"/>
         <w:tblInd w:w="738" w:type="dxa"/>
-        <w:tblLook w:val="04A0" w:firstRow="1" w:lastRow="0" w:firstColumn="1" w:lastColumn="0" w:noHBand="0" w:noVBand="1"/>
+        <w:tblLook w:val="04A0"/>
       </w:tblPr>
       <w:tblGrid>
         <w:gridCol w:w="1800"/>
@@ -5928,7 +5853,7 @@
         <w:tblStyle w:val="TableGrid"/>
         <w:tblW w:w="0" w:type="auto"/>
         <w:tblInd w:w="738" w:type="dxa"/>
-        <w:tblLook w:val="04A0" w:firstRow="1" w:lastRow="0" w:firstColumn="1" w:lastColumn="0" w:noHBand="0" w:noVBand="1"/>
+        <w:tblLook w:val="04A0"/>
       </w:tblPr>
       <w:tblGrid>
         <w:gridCol w:w="1800"/>
@@ -5949,7 +5874,14 @@
               <w:rPr>
                 <w:b/>
               </w:rPr>
-              <w:t>Unique Test Identifier</w:t>
+              <w:t xml:space="preserve">Unique Test </w:t>
+            </w:r>
+            <w:r>
+              <w:rPr>
+                <w:b/>
+              </w:rPr>
+              <w:lastRenderedPageBreak/>
+              <w:t>Identifier</w:t>
             </w:r>
           </w:p>
         </w:tc>
@@ -5967,6 +5899,7 @@
               <w:rPr>
                 <w:rFonts w:cs="Arial"/>
               </w:rPr>
+              <w:lastRenderedPageBreak/>
               <w:t>5.2.2</w:t>
             </w:r>
           </w:p>
@@ -5987,6 +5920,7 @@
               <w:rPr>
                 <w:b/>
               </w:rPr>
+              <w:lastRenderedPageBreak/>
               <w:t>Result</w:t>
             </w:r>
           </w:p>
@@ -6024,7 +5958,6 @@
           <w:sz w:val="24"/>
           <w:szCs w:val="24"/>
         </w:rPr>
-        <w:lastRenderedPageBreak/>
         <w:t>6</w:t>
       </w:r>
       <w:r>
@@ -6089,7 +6022,7 @@
         <w:tblStyle w:val="TableGrid"/>
         <w:tblW w:w="0" w:type="auto"/>
         <w:tblInd w:w="738" w:type="dxa"/>
-        <w:tblLook w:val="04A0" w:firstRow="1" w:lastRow="0" w:firstColumn="1" w:lastColumn="0" w:noHBand="0" w:noVBand="1"/>
+        <w:tblLook w:val="04A0"/>
       </w:tblPr>
       <w:tblGrid>
         <w:gridCol w:w="1800"/>
@@ -6158,25 +6091,7 @@
           </w:tcPr>
           <w:p>
             <w:r>
-              <w:t xml:space="preserve">The first time ‘h’ is entered the TM command menu </w:t>
-            </w:r>
-            <w:r>
-              <w:t>was</w:t>
-            </w:r>
-            <w:r>
-              <w:t xml:space="preserve"> displayed and the Boolean value for help </w:t>
-            </w:r>
-            <w:r>
-              <w:t xml:space="preserve">was set to </w:t>
-            </w:r>
-            <w:r>
-              <w:t xml:space="preserve">true for help messages enabled.  Upon entering ‘H’ a second time the Boolean value </w:t>
-            </w:r>
-            <w:r>
-              <w:t>was</w:t>
-            </w:r>
-            <w:r>
-              <w:t xml:space="preserve"> false for help messages.  </w:t>
+              <w:t xml:space="preserve">The first time ‘h’ is entered the TM command menu was displayed and the Boolean value for help was set to true for help messages enabled.  Upon entering ‘H’ a second time the Boolean value was false for help messages.  </w:t>
             </w:r>
           </w:p>
         </w:tc>
@@ -6203,7 +6118,7 @@
         <w:tblStyle w:val="TableGrid"/>
         <w:tblW w:w="0" w:type="auto"/>
         <w:tblInd w:w="738" w:type="dxa"/>
-        <w:tblLook w:val="04A0" w:firstRow="1" w:lastRow="0" w:firstColumn="1" w:lastColumn="0" w:noHBand="0" w:noVBand="1"/>
+        <w:tblLook w:val="04A0"/>
       </w:tblPr>
       <w:tblGrid>
         <w:gridCol w:w="1800"/>
@@ -6242,19 +6157,7 @@
               <w:rPr>
                 <w:rFonts w:cs="Arial"/>
               </w:rPr>
-              <w:t>5</w:t>
-            </w:r>
-            <w:r>
-              <w:rPr>
-                <w:rFonts w:cs="Arial"/>
-              </w:rPr>
-              <w:t>.3</w:t>
-            </w:r>
-            <w:r>
-              <w:rPr>
-                <w:rFonts w:cs="Arial"/>
-              </w:rPr>
-              <w:t>.2</w:t>
+              <w:t>5.3.2</w:t>
             </w:r>
           </w:p>
         </w:tc>
@@ -6311,7 +6214,7 @@
         <w:tblStyle w:val="TableGrid"/>
         <w:tblW w:w="0" w:type="auto"/>
         <w:tblInd w:w="738" w:type="dxa"/>
-        <w:tblLook w:val="04A0" w:firstRow="1" w:lastRow="0" w:firstColumn="1" w:lastColumn="0" w:noHBand="0" w:noVBand="1"/>
+        <w:tblLook w:val="04A0"/>
       </w:tblPr>
       <w:tblGrid>
         <w:gridCol w:w="1800"/>
@@ -6350,19 +6253,7 @@
               <w:rPr>
                 <w:rFonts w:cs="Arial"/>
               </w:rPr>
-              <w:t>5</w:t>
-            </w:r>
-            <w:r>
-              <w:rPr>
-                <w:rFonts w:cs="Arial"/>
-              </w:rPr>
-              <w:t>.3</w:t>
-            </w:r>
-            <w:r>
-              <w:rPr>
-                <w:rFonts w:cs="Arial"/>
-              </w:rPr>
-              <w:t>.3</w:t>
+              <w:t>5.3.3</w:t>
             </w:r>
           </w:p>
         </w:tc>
@@ -6392,19 +6283,7 @@
           </w:tcPr>
           <w:p>
             <w:r>
-              <w:t xml:space="preserve">First test will be lower case ‘l’ is pressed the TM </w:t>
-            </w:r>
-            <w:r>
-              <w:t>displayed</w:t>
-            </w:r>
-            <w:r>
-              <w:t xml:space="preserve"> the list of input strings.  Pressing ‘I’ </w:t>
-            </w:r>
-            <w:r>
-              <w:t>resulted in</w:t>
-            </w:r>
-            <w:r>
-              <w:t xml:space="preserve"> displaying the TM input strings. </w:t>
+              <w:t xml:space="preserve">First test will be lower case ‘l’ is pressed the TM displayed the list of input strings.  Pressing ‘I’ resulted in displaying the TM input strings. </w:t>
             </w:r>
           </w:p>
         </w:tc>
@@ -6431,7 +6310,7 @@
         <w:tblStyle w:val="TableGrid"/>
         <w:tblW w:w="0" w:type="auto"/>
         <w:tblInd w:w="738" w:type="dxa"/>
-        <w:tblLook w:val="04A0" w:firstRow="1" w:lastRow="0" w:firstColumn="1" w:lastColumn="0" w:noHBand="0" w:noVBand="1"/>
+        <w:tblLook w:val="04A0"/>
       </w:tblPr>
       <w:tblGrid>
         <w:gridCol w:w="1800"/>
@@ -6470,19 +6349,7 @@
               <w:rPr>
                 <w:rFonts w:cs="Arial"/>
               </w:rPr>
-              <w:t>5</w:t>
-            </w:r>
-            <w:r>
-              <w:rPr>
-                <w:rFonts w:cs="Arial"/>
-              </w:rPr>
-              <w:t>.3</w:t>
-            </w:r>
-            <w:r>
-              <w:rPr>
-                <w:rFonts w:cs="Arial"/>
-              </w:rPr>
-              <w:t>.4</w:t>
+              <w:t>5.3.4</w:t>
             </w:r>
           </w:p>
         </w:tc>
@@ -6520,19 +6387,7 @@
             </w:r>
             <w:proofErr w:type="spellEnd"/>
             <w:r>
-              <w:t xml:space="preserve">’ is pressed the TM </w:t>
-            </w:r>
-            <w:r>
-              <w:t>prompted</w:t>
-            </w:r>
-            <w:r>
-              <w:t xml:space="preserve"> user to enter an input string.  Pressing ‘I’ </w:t>
-            </w:r>
-            <w:r>
-              <w:t>resulted in</w:t>
-            </w:r>
-            <w:r>
-              <w:t xml:space="preserve"> displaying a prompt to enter input string. </w:t>
+              <w:t xml:space="preserve">’ is pressed the TM prompted user to enter an input string.  Pressing ‘I’ resulted in displaying a prompt to enter input string. </w:t>
             </w:r>
           </w:p>
         </w:tc>
@@ -6559,7 +6414,7 @@
         <w:tblStyle w:val="TableGrid"/>
         <w:tblW w:w="0" w:type="auto"/>
         <w:tblInd w:w="738" w:type="dxa"/>
-        <w:tblLook w:val="04A0" w:firstRow="1" w:lastRow="0" w:firstColumn="1" w:lastColumn="0" w:noHBand="0" w:noVBand="1"/>
+        <w:tblLook w:val="04A0"/>
       </w:tblPr>
       <w:tblGrid>
         <w:gridCol w:w="1800"/>
@@ -6598,13 +6453,7 @@
               <w:rPr>
                 <w:rFonts w:cs="Arial"/>
               </w:rPr>
-              <w:t>5</w:t>
-            </w:r>
-            <w:r>
-              <w:rPr>
-                <w:rFonts w:cs="Arial"/>
-              </w:rPr>
-              <w:t>.3</w:t>
+              <w:t>5.3</w:t>
             </w:r>
             <w:r>
               <w:rPr>
@@ -6667,7 +6516,7 @@
         <w:tblStyle w:val="TableGrid"/>
         <w:tblW w:w="0" w:type="auto"/>
         <w:tblInd w:w="738" w:type="dxa"/>
-        <w:tblLook w:val="04A0" w:firstRow="1" w:lastRow="0" w:firstColumn="1" w:lastColumn="0" w:noHBand="0" w:noVBand="1"/>
+        <w:tblLook w:val="04A0"/>
       </w:tblPr>
       <w:tblGrid>
         <w:gridCol w:w="1800"/>
@@ -6706,18 +6555,12 @@
               <w:rPr>
                 <w:rFonts w:cs="Arial"/>
               </w:rPr>
-              <w:t>5</w:t>
+              <w:t>5.3</w:t>
             </w:r>
             <w:r>
               <w:rPr>
                 <w:rFonts w:cs="Arial"/>
               </w:rPr>
-              <w:t>.3</w:t>
-            </w:r>
-            <w:r>
-              <w:rPr>
-                <w:rFonts w:cs="Arial"/>
-              </w:rPr>
               <w:t>.5</w:t>
             </w:r>
           </w:p>
@@ -6756,19 +6599,7 @@
             </w:r>
             <w:proofErr w:type="gramEnd"/>
             <w:r>
-              <w:t xml:space="preserve"> is pressed the TM </w:t>
-            </w:r>
-            <w:r>
-              <w:t>prompted</w:t>
-            </w:r>
-            <w:r>
-              <w:t xml:space="preserve"> user to enter the number for the string to delete.  Pressing ‘D’ </w:t>
-            </w:r>
-            <w:r>
-              <w:t>resulted in</w:t>
-            </w:r>
-            <w:r>
-              <w:t xml:space="preserve"> prompting user to enter the number for the string to delete. </w:t>
+              <w:t xml:space="preserve"> is pressed the TM prompted user to enter the number for the string to delete.  Pressing ‘D’ resulted in prompting user to enter the number for the string to delete. </w:t>
             </w:r>
           </w:p>
         </w:tc>
@@ -6795,7 +6626,7 @@
         <w:tblStyle w:val="TableGrid"/>
         <w:tblW w:w="0" w:type="auto"/>
         <w:tblInd w:w="738" w:type="dxa"/>
-        <w:tblLook w:val="04A0" w:firstRow="1" w:lastRow="0" w:firstColumn="1" w:lastColumn="0" w:noHBand="0" w:noVBand="1"/>
+        <w:tblLook w:val="04A0"/>
       </w:tblPr>
       <w:tblGrid>
         <w:gridCol w:w="1800"/>
@@ -6921,7 +6752,7 @@
         <w:tblStyle w:val="TableGrid"/>
         <w:tblW w:w="0" w:type="auto"/>
         <w:tblInd w:w="738" w:type="dxa"/>
-        <w:tblLook w:val="04A0" w:firstRow="1" w:lastRow="0" w:firstColumn="1" w:lastColumn="0" w:noHBand="0" w:noVBand="1"/>
+        <w:tblLook w:val="04A0"/>
       </w:tblPr>
       <w:tblGrid>
         <w:gridCol w:w="1800"/>
@@ -7002,13 +6833,7 @@
           </w:tcPr>
           <w:p>
             <w:r>
-              <w:t xml:space="preserve">Used to set the maximum number of transitions to complete.  User </w:t>
-            </w:r>
-            <w:r>
-              <w:t xml:space="preserve">was </w:t>
-            </w:r>
-            <w:r>
-              <w:t xml:space="preserve">prompted for an integer of transitions. </w:t>
+              <w:t xml:space="preserve">Used to set the maximum number of transitions to complete.  User was prompted for an integer of transitions. </w:t>
             </w:r>
           </w:p>
         </w:tc>
@@ -7035,7 +6860,7 @@
         <w:tblStyle w:val="TableGrid"/>
         <w:tblW w:w="0" w:type="auto"/>
         <w:tblInd w:w="738" w:type="dxa"/>
-        <w:tblLook w:val="04A0" w:firstRow="1" w:lastRow="0" w:firstColumn="1" w:lastColumn="0" w:noHBand="0" w:noVBand="1"/>
+        <w:tblLook w:val="04A0"/>
       </w:tblPr>
       <w:tblGrid>
         <w:gridCol w:w="1800"/>
@@ -7056,14 +6881,7 @@
               <w:rPr>
                 <w:b/>
               </w:rPr>
-              <w:t xml:space="preserve">Unique Test </w:t>
-            </w:r>
-            <w:r>
-              <w:rPr>
-                <w:b/>
-              </w:rPr>
-              <w:lastRenderedPageBreak/>
-              <w:t>Identifier</w:t>
+              <w:t>Unique Test Identifier</w:t>
             </w:r>
           </w:p>
         </w:tc>
@@ -7081,7 +6899,6 @@
               <w:rPr>
                 <w:rFonts w:cs="Arial"/>
               </w:rPr>
-              <w:lastRenderedPageBreak/>
               <w:t>5</w:t>
             </w:r>
             <w:r>
@@ -7114,7 +6931,6 @@
               <w:rPr>
                 <w:b/>
               </w:rPr>
-              <w:lastRenderedPageBreak/>
               <w:t>Result</w:t>
             </w:r>
           </w:p>
@@ -7125,19 +6941,7 @@
           </w:tcPr>
           <w:p>
             <w:r>
-              <w:t xml:space="preserve">Used to set the maximum number of transitions to complete.  User </w:t>
-            </w:r>
-            <w:r>
-              <w:t>was</w:t>
-            </w:r>
-            <w:r>
-              <w:t xml:space="preserve"> prompted for an integer of transitions. Successful modification </w:t>
-            </w:r>
-            <w:r>
-              <w:t xml:space="preserve">of </w:t>
-            </w:r>
-            <w:r>
-              <w:t xml:space="preserve">the variable Transitions. </w:t>
+              <w:t xml:space="preserve">Used to set the maximum number of transitions to complete.  User was prompted for an integer of transitions. Successful modification of the variable Transitions. </w:t>
             </w:r>
           </w:p>
         </w:tc>
@@ -7164,7 +6968,7 @@
         <w:tblStyle w:val="TableGrid"/>
         <w:tblW w:w="0" w:type="auto"/>
         <w:tblInd w:w="738" w:type="dxa"/>
-        <w:tblLook w:val="04A0" w:firstRow="1" w:lastRow="0" w:firstColumn="1" w:lastColumn="0" w:noHBand="0" w:noVBand="1"/>
+        <w:tblLook w:val="04A0"/>
       </w:tblPr>
       <w:tblGrid>
         <w:gridCol w:w="1800"/>
@@ -7233,13 +7037,7 @@
           </w:tcPr>
           <w:p>
             <w:r>
-              <w:t xml:space="preserve">Used to set the maximum number of cells to display out.  User </w:t>
-            </w:r>
-            <w:r>
-              <w:t>was</w:t>
-            </w:r>
-            <w:r>
-              <w:t xml:space="preserve"> prompted for an integer of cells to show. </w:t>
+              <w:t xml:space="preserve">Used to set the maximum number of cells to display out.  User was prompted for an integer of cells to show. </w:t>
             </w:r>
           </w:p>
         </w:tc>
@@ -7266,7 +7064,7 @@
         <w:tblStyle w:val="TableGrid"/>
         <w:tblW w:w="0" w:type="auto"/>
         <w:tblInd w:w="738" w:type="dxa"/>
-        <w:tblLook w:val="04A0" w:firstRow="1" w:lastRow="0" w:firstColumn="1" w:lastColumn="0" w:noHBand="0" w:noVBand="1"/>
+        <w:tblLook w:val="04A0"/>
       </w:tblPr>
       <w:tblGrid>
         <w:gridCol w:w="1800"/>
@@ -7335,13 +7133,7 @@
           </w:tcPr>
           <w:p>
             <w:r>
-              <w:t xml:space="preserve">Used to set the maximum number of cells to display out.  User </w:t>
-            </w:r>
-            <w:r>
-              <w:t>was</w:t>
-            </w:r>
-            <w:r>
-              <w:t xml:space="preserve"> prompted for an integer of cells to show. Successful modification of the variable </w:t>
+              <w:t xml:space="preserve">Used to set the maximum number of cells to display out.  User was prompted for an integer of cells to show. Successful modification of the variable </w:t>
             </w:r>
             <w:proofErr w:type="spellStart"/>
             <w:r>
@@ -7374,7 +7166,7 @@
 </file>
 
 <file path=word/numbering.xml><?xml version="1.0" encoding="utf-8"?>
-<w:numbering xmlns:wpc="http://schemas.microsoft.com/office/word/2010/wordprocessingCanvas" xmlns:mc="http://schemas.openxmlformats.org/markup-compatibility/2006" xmlns:o="urn:schemas-microsoft-com:office:office" xmlns:r="http://schemas.openxmlformats.org/officeDocument/2006/relationships" xmlns:m="http://schemas.openxmlformats.org/officeDocument/2006/math" xmlns:v="urn:schemas-microsoft-com:vml" xmlns:wp14="http://schemas.microsoft.com/office/word/2010/wordprocessingDrawing" xmlns:wp="http://schemas.openxmlformats.org/drawingml/2006/wordprocessingDrawing" xmlns:w10="urn:schemas-microsoft-com:office:word" xmlns:w="http://schemas.openxmlformats.org/wordprocessingml/2006/main" xmlns:w14="http://schemas.microsoft.com/office/word/2010/wordml" xmlns:wpg="http://schemas.microsoft.com/office/word/2010/wordprocessingGroup" xmlns:wpi="http://schemas.microsoft.com/office/word/2010/wordprocessingInk" xmlns:wne="http://schemas.microsoft.com/office/word/2006/wordml" xmlns:wps="http://schemas.microsoft.com/office/word/2010/wordprocessingShape" mc:Ignorable="w14 wp14">
+<w:numbering xmlns:ve="http://schemas.openxmlformats.org/markup-compatibility/2006" xmlns:o="urn:schemas-microsoft-com:office:office" xmlns:r="http://schemas.openxmlformats.org/officeDocument/2006/relationships" xmlns:m="http://schemas.openxmlformats.org/officeDocument/2006/math" xmlns:v="urn:schemas-microsoft-com:vml" xmlns:wp="http://schemas.openxmlformats.org/drawingml/2006/wordprocessingDrawing" xmlns:w10="urn:schemas-microsoft-com:office:word" xmlns:w="http://schemas.openxmlformats.org/wordprocessingml/2006/main" xmlns:wne="http://schemas.microsoft.com/office/word/2006/wordml">
   <w:abstractNum w:abstractNumId="0">
     <w:nsid w:val="FFFFFF7C"/>
     <w:multiLevelType w:val="singleLevel"/>
@@ -9530,7 +9322,7 @@
 </file>
 
 <file path=word/styles.xml><?xml version="1.0" encoding="utf-8"?>
-<w:styles xmlns:mc="http://schemas.openxmlformats.org/markup-compatibility/2006" xmlns:r="http://schemas.openxmlformats.org/officeDocument/2006/relationships" xmlns:w="http://schemas.openxmlformats.org/wordprocessingml/2006/main" xmlns:w14="http://schemas.microsoft.com/office/word/2010/wordml" mc:Ignorable="w14">
+<w:styles xmlns:r="http://schemas.openxmlformats.org/officeDocument/2006/relationships" xmlns:w="http://schemas.openxmlformats.org/wordprocessingml/2006/main">
   <w:docDefaults>
     <w:rPrDefault>
       <w:rPr>
@@ -9898,6 +9690,7 @@
     <w:uiPriority w:val="99"/>
     <w:semiHidden/>
     <w:unhideWhenUsed/>
+    <w:qFormat/>
     <w:tblPr>
       <w:tblInd w:w="0" w:type="dxa"/>
       <w:tblCellMar>
@@ -10330,6 +10123,15 @@
     <w:rsid w:val="00B136CB"/>
     <w:rPr>
       <w:color w:val="808080"/>
+    </w:rPr>
+  </w:style>
+  <w:style w:type="paragraph" w:styleId="NoSpacing">
+    <w:name w:val="No Spacing"/>
+    <w:uiPriority w:val="1"/>
+    <w:qFormat/>
+    <w:rsid w:val="00193647"/>
+    <w:rPr>
+      <w:rFonts w:ascii="Arial" w:hAnsi="Arial"/>
     </w:rPr>
   </w:style>
 </w:styles>
@@ -11431,7 +11233,7 @@
 </file>
 
 <file path=customXml/itemProps1.xml><?xml version="1.0" encoding="utf-8"?>
-<ds:datastoreItem xmlns:ds="http://schemas.openxmlformats.org/officeDocument/2006/customXml" ds:itemID="{E68B8DE3-5CEB-4B6A-8E69-F50B12C6833F}">
+<ds:datastoreItem xmlns:ds="http://schemas.openxmlformats.org/officeDocument/2006/customXml" ds:itemID="{B9CA589A-15F7-4380-888F-AA259D4EAA4B}">
   <ds:schemaRefs>
     <ds:schemaRef ds:uri="http://schemas.openxmlformats.org/officeDocument/2006/bibliography"/>
   </ds:schemaRefs>

</xml_diff>